<commit_message>
Am adaugat numele si grupa
</commit_message>
<xml_diff>
--- a/Projec_Vision.docx
+++ b/Projec_Vision.docx
@@ -95,7 +95,12 @@
     <w:p>
       <w:pPr>
         <w:sectPr>
-          <w:headerReference w:type="default" r:id="rId8"/>
+          <w:headerReference w:type="even" r:id="rId8"/>
+          <w:headerReference w:type="default" r:id="rId9"/>
+          <w:footerReference w:type="even" r:id="rId10"/>
+          <w:footerReference w:type="default" r:id="rId11"/>
+          <w:headerReference w:type="first" r:id="rId12"/>
+          <w:footerReference w:type="first" r:id="rId13"/>
           <w:pgSz w:w="12240" w:h="15840" w:code="1"/>
           <w:pgMar w:top="1440" w:right="1440" w:bottom="1440" w:left="1440" w:header="720" w:footer="720" w:gutter="0"/>
           <w:cols w:space="720"/>
@@ -289,9 +294,19 @@
             <w:r>
               <w:t>&lt;</w:t>
             </w:r>
-            <w:r>
-              <w:t>Oana Brudan</w:t>
-            </w:r>
+            <w:proofErr w:type="spellStart"/>
+            <w:r>
+              <w:t>Oana</w:t>
+            </w:r>
+            <w:proofErr w:type="spellEnd"/>
+            <w:r>
+              <w:t xml:space="preserve"> </w:t>
+            </w:r>
+            <w:proofErr w:type="spellStart"/>
+            <w:r>
+              <w:t>Brudan</w:t>
+            </w:r>
+            <w:proofErr w:type="spellEnd"/>
             <w:r>
               <w:t>&gt;</w:t>
             </w:r>
@@ -1578,20 +1593,20 @@
           <w:rFonts w:ascii="Times New Roman" w:hAnsi="Times New Roman"/>
         </w:rPr>
       </w:pPr>
-      <w:bookmarkStart w:id="0" w:name="_Toc456598586"/>
-      <w:bookmarkStart w:id="1" w:name="_Toc456600917"/>
-      <w:bookmarkStart w:id="2" w:name="_Toc316556900"/>
-      <w:bookmarkStart w:id="3" w:name="_Toc436203377"/>
-      <w:bookmarkStart w:id="4" w:name="_Toc452813577"/>
+      <w:bookmarkStart w:id="1" w:name="_Toc456598586"/>
+      <w:bookmarkStart w:id="2" w:name="_Toc456600917"/>
+      <w:bookmarkStart w:id="3" w:name="_Toc316556900"/>
+      <w:bookmarkStart w:id="4" w:name="_Toc436203377"/>
+      <w:bookmarkStart w:id="5" w:name="_Toc452813577"/>
       <w:r>
         <w:rPr>
           <w:rFonts w:ascii="Times New Roman" w:hAnsi="Times New Roman"/>
         </w:rPr>
         <w:t>Introduction</w:t>
       </w:r>
-      <w:bookmarkEnd w:id="0"/>
       <w:bookmarkEnd w:id="1"/>
       <w:bookmarkEnd w:id="2"/>
+      <w:bookmarkEnd w:id="3"/>
     </w:p>
     <w:p>
       <w:pPr>
@@ -1600,26 +1615,73 @@
           <w:rFonts w:ascii="Times New Roman" w:hAnsi="Times New Roman"/>
         </w:rPr>
       </w:pPr>
-      <w:bookmarkStart w:id="5" w:name="_Toc456598587"/>
-      <w:bookmarkStart w:id="6" w:name="_Toc456600918"/>
-      <w:bookmarkStart w:id="7" w:name="_Toc316556901"/>
+      <w:bookmarkStart w:id="6" w:name="_Toc456598587"/>
+      <w:bookmarkStart w:id="7" w:name="_Toc456600918"/>
+      <w:bookmarkStart w:id="8" w:name="_Toc316556901"/>
       <w:r>
         <w:rPr>
           <w:rFonts w:ascii="Times New Roman" w:hAnsi="Times New Roman"/>
         </w:rPr>
         <w:t>Purpose</w:t>
       </w:r>
-      <w:bookmarkEnd w:id="5"/>
       <w:bookmarkEnd w:id="6"/>
       <w:bookmarkEnd w:id="7"/>
+      <w:bookmarkEnd w:id="8"/>
     </w:p>
     <w:p>
       <w:pPr>
         <w:pStyle w:val="BodyText"/>
       </w:pPr>
-      <w:r>
-        <w:t>Documentul Vision reprezinta o viziune per ansamblu asupra sistemului Hardware/Software Manager.</w:t>
-      </w:r>
+      <w:proofErr w:type="spellStart"/>
+      <w:proofErr w:type="gramStart"/>
+      <w:r>
+        <w:t>Documentul</w:t>
+      </w:r>
+      <w:proofErr w:type="spellEnd"/>
+      <w:r>
+        <w:t xml:space="preserve"> Vision </w:t>
+      </w:r>
+      <w:proofErr w:type="spellStart"/>
+      <w:r>
+        <w:t>reprezinta</w:t>
+      </w:r>
+      <w:proofErr w:type="spellEnd"/>
+      <w:r>
+        <w:t xml:space="preserve"> o </w:t>
+      </w:r>
+      <w:proofErr w:type="spellStart"/>
+      <w:r>
+        <w:t>viziune</w:t>
+      </w:r>
+      <w:proofErr w:type="spellEnd"/>
+      <w:r>
+        <w:t xml:space="preserve"> per </w:t>
+      </w:r>
+      <w:proofErr w:type="spellStart"/>
+      <w:r>
+        <w:t>ansamblu</w:t>
+      </w:r>
+      <w:proofErr w:type="spellEnd"/>
+      <w:r>
+        <w:t xml:space="preserve"> </w:t>
+      </w:r>
+      <w:proofErr w:type="spellStart"/>
+      <w:r>
+        <w:t>asupra</w:t>
+      </w:r>
+      <w:proofErr w:type="spellEnd"/>
+      <w:r>
+        <w:t xml:space="preserve"> </w:t>
+      </w:r>
+      <w:proofErr w:type="spellStart"/>
+      <w:r>
+        <w:t>sistemului</w:t>
+      </w:r>
+      <w:proofErr w:type="spellEnd"/>
+      <w:r>
+        <w:t xml:space="preserve"> Hardware/Software Manager.</w:t>
+      </w:r>
+      <w:proofErr w:type="gramEnd"/>
     </w:p>
     <w:p>
       <w:pPr>
@@ -1628,18 +1690,18 @@
           <w:rFonts w:ascii="Times New Roman" w:hAnsi="Times New Roman"/>
         </w:rPr>
       </w:pPr>
-      <w:bookmarkStart w:id="8" w:name="_Toc456598588"/>
-      <w:bookmarkStart w:id="9" w:name="_Toc456600919"/>
-      <w:bookmarkStart w:id="10" w:name="_Toc316556902"/>
+      <w:bookmarkStart w:id="9" w:name="_Toc456598588"/>
+      <w:bookmarkStart w:id="10" w:name="_Toc456600919"/>
+      <w:bookmarkStart w:id="11" w:name="_Toc316556902"/>
       <w:r>
         <w:rPr>
           <w:rFonts w:ascii="Times New Roman" w:hAnsi="Times New Roman"/>
         </w:rPr>
         <w:t>Scope</w:t>
       </w:r>
-      <w:bookmarkEnd w:id="8"/>
       <w:bookmarkEnd w:id="9"/>
       <w:bookmarkEnd w:id="10"/>
+      <w:bookmarkEnd w:id="11"/>
     </w:p>
     <w:p>
       <w:pPr>
@@ -1647,7 +1709,105 @@
         <w:ind w:left="0"/>
       </w:pPr>
       <w:r>
-        <w:t xml:space="preserve">              Scopul sistemului este de a creea o aplicatie client-server pentru angajatii unei companii care vinde produse hardware si software.</w:t>
+        <w:t xml:space="preserve">              </w:t>
+      </w:r>
+      <w:proofErr w:type="spellStart"/>
+      <w:r>
+        <w:t>Scopul</w:t>
+      </w:r>
+      <w:proofErr w:type="spellEnd"/>
+      <w:r>
+        <w:t xml:space="preserve"> </w:t>
+      </w:r>
+      <w:proofErr w:type="spellStart"/>
+      <w:r>
+        <w:t>sistemului</w:t>
+      </w:r>
+      <w:proofErr w:type="spellEnd"/>
+      <w:r>
+        <w:t xml:space="preserve"> </w:t>
+      </w:r>
+      <w:proofErr w:type="spellStart"/>
+      <w:proofErr w:type="gramStart"/>
+      <w:r>
+        <w:t>este</w:t>
+      </w:r>
+      <w:proofErr w:type="spellEnd"/>
+      <w:proofErr w:type="gramEnd"/>
+      <w:r>
+        <w:t xml:space="preserve"> de a </w:t>
+      </w:r>
+      <w:proofErr w:type="spellStart"/>
+      <w:r>
+        <w:t>creea</w:t>
+      </w:r>
+      <w:proofErr w:type="spellEnd"/>
+      <w:r>
+        <w:t xml:space="preserve"> o </w:t>
+      </w:r>
+      <w:proofErr w:type="spellStart"/>
+      <w:r>
+        <w:t>aplicatie</w:t>
+      </w:r>
+      <w:proofErr w:type="spellEnd"/>
+      <w:r>
+        <w:t xml:space="preserve"> client-server </w:t>
+      </w:r>
+      <w:proofErr w:type="spellStart"/>
+      <w:r>
+        <w:t>pentru</w:t>
+      </w:r>
+      <w:proofErr w:type="spellEnd"/>
+      <w:r>
+        <w:t xml:space="preserve"> </w:t>
+      </w:r>
+      <w:proofErr w:type="spellStart"/>
+      <w:r>
+        <w:t>angajatii</w:t>
+      </w:r>
+      <w:proofErr w:type="spellEnd"/>
+      <w:r>
+        <w:t xml:space="preserve"> </w:t>
+      </w:r>
+      <w:proofErr w:type="spellStart"/>
+      <w:r>
+        <w:t>unei</w:t>
+      </w:r>
+      <w:proofErr w:type="spellEnd"/>
+      <w:r>
+        <w:t xml:space="preserve"> </w:t>
+      </w:r>
+      <w:proofErr w:type="spellStart"/>
+      <w:r>
+        <w:t>companii</w:t>
+      </w:r>
+      <w:proofErr w:type="spellEnd"/>
+      <w:r>
+        <w:t xml:space="preserve"> care </w:t>
+      </w:r>
+      <w:proofErr w:type="spellStart"/>
+      <w:r>
+        <w:t>vinde</w:t>
+      </w:r>
+      <w:proofErr w:type="spellEnd"/>
+      <w:r>
+        <w:t xml:space="preserve"> </w:t>
+      </w:r>
+      <w:proofErr w:type="spellStart"/>
+      <w:r>
+        <w:t>produse</w:t>
+      </w:r>
+      <w:proofErr w:type="spellEnd"/>
+      <w:r>
+        <w:t xml:space="preserve"> hardware </w:t>
+      </w:r>
+      <w:proofErr w:type="spellStart"/>
+      <w:r>
+        <w:t>si</w:t>
+      </w:r>
+      <w:proofErr w:type="spellEnd"/>
+      <w:r>
+        <w:t xml:space="preserve"> software.</w:t>
       </w:r>
     </w:p>
     <w:p>
@@ -1657,25 +1817,30 @@
           <w:rFonts w:ascii="Times New Roman" w:hAnsi="Times New Roman"/>
         </w:rPr>
       </w:pPr>
-      <w:bookmarkStart w:id="11" w:name="_Toc456598589"/>
-      <w:bookmarkStart w:id="12" w:name="_Toc456600920"/>
-      <w:bookmarkStart w:id="13" w:name="_Toc316556903"/>
+      <w:bookmarkStart w:id="12" w:name="_Toc456598589"/>
+      <w:bookmarkStart w:id="13" w:name="_Toc456600920"/>
+      <w:bookmarkStart w:id="14" w:name="_Toc316556903"/>
       <w:r>
         <w:rPr>
           <w:rFonts w:ascii="Times New Roman" w:hAnsi="Times New Roman"/>
         </w:rPr>
         <w:t>Definitions, Acronyms, and Abbreviations</w:t>
       </w:r>
-      <w:bookmarkEnd w:id="11"/>
       <w:bookmarkEnd w:id="12"/>
       <w:bookmarkEnd w:id="13"/>
+      <w:bookmarkEnd w:id="14"/>
     </w:p>
     <w:p>
       <w:pPr>
         <w:pStyle w:val="BodyText"/>
       </w:pPr>
-      <w:r>
-        <w:t xml:space="preserve">Modelul </w:t>
+      <w:proofErr w:type="spellStart"/>
+      <w:r>
+        <w:t>Modelul</w:t>
+      </w:r>
+      <w:proofErr w:type="spellEnd"/>
+      <w:r>
+        <w:t xml:space="preserve"> </w:t>
       </w:r>
       <w:r>
         <w:rPr>
@@ -1685,15 +1850,238 @@
         <w:t>client-server</w:t>
       </w:r>
       <w:r>
-        <w:t xml:space="preserve"> este o structură sau arhitectură aplicație distribuită care partajează procesarea între furnizorii de servicii numiți servere și elementele care solicită servicii, numite clienti.</w:t>
+        <w:t xml:space="preserve"> </w:t>
+      </w:r>
+      <w:proofErr w:type="spellStart"/>
+      <w:proofErr w:type="gramStart"/>
+      <w:r>
+        <w:t>este</w:t>
+      </w:r>
+      <w:proofErr w:type="spellEnd"/>
+      <w:proofErr w:type="gramEnd"/>
+      <w:r>
+        <w:t xml:space="preserve"> o </w:t>
+      </w:r>
+      <w:proofErr w:type="spellStart"/>
+      <w:r>
+        <w:t>structură</w:t>
+      </w:r>
+      <w:proofErr w:type="spellEnd"/>
+      <w:r>
+        <w:t xml:space="preserve"> </w:t>
+      </w:r>
+      <w:proofErr w:type="spellStart"/>
+      <w:r>
+        <w:t>sau</w:t>
+      </w:r>
+      <w:proofErr w:type="spellEnd"/>
+      <w:r>
+        <w:t xml:space="preserve"> </w:t>
+      </w:r>
+      <w:proofErr w:type="spellStart"/>
+      <w:r>
+        <w:t>arhitectură</w:t>
+      </w:r>
+      <w:proofErr w:type="spellEnd"/>
+      <w:r>
+        <w:t xml:space="preserve"> </w:t>
+      </w:r>
+      <w:proofErr w:type="spellStart"/>
+      <w:r>
+        <w:t>aplicație</w:t>
+      </w:r>
+      <w:proofErr w:type="spellEnd"/>
+      <w:r>
+        <w:t xml:space="preserve"> </w:t>
+      </w:r>
+      <w:proofErr w:type="spellStart"/>
+      <w:r>
+        <w:t>distribuită</w:t>
+      </w:r>
+      <w:proofErr w:type="spellEnd"/>
+      <w:r>
+        <w:t xml:space="preserve"> care </w:t>
+      </w:r>
+      <w:proofErr w:type="spellStart"/>
+      <w:r>
+        <w:t>partajează</w:t>
+      </w:r>
+      <w:proofErr w:type="spellEnd"/>
+      <w:r>
+        <w:t xml:space="preserve"> </w:t>
+      </w:r>
+      <w:proofErr w:type="spellStart"/>
+      <w:r>
+        <w:t>procesarea</w:t>
+      </w:r>
+      <w:proofErr w:type="spellEnd"/>
+      <w:r>
+        <w:t xml:space="preserve"> </w:t>
+      </w:r>
+      <w:proofErr w:type="spellStart"/>
+      <w:r>
+        <w:t>între</w:t>
+      </w:r>
+      <w:proofErr w:type="spellEnd"/>
+      <w:r>
+        <w:t xml:space="preserve"> </w:t>
+      </w:r>
+      <w:proofErr w:type="spellStart"/>
+      <w:r>
+        <w:t>furnizorii</w:t>
+      </w:r>
+      <w:proofErr w:type="spellEnd"/>
+      <w:r>
+        <w:t xml:space="preserve"> de </w:t>
+      </w:r>
+      <w:proofErr w:type="spellStart"/>
+      <w:r>
+        <w:t>servicii</w:t>
+      </w:r>
+      <w:proofErr w:type="spellEnd"/>
+      <w:r>
+        <w:t xml:space="preserve"> </w:t>
+      </w:r>
+      <w:proofErr w:type="spellStart"/>
+      <w:r>
+        <w:t>numiți</w:t>
+      </w:r>
+      <w:proofErr w:type="spellEnd"/>
+      <w:r>
+        <w:t xml:space="preserve"> </w:t>
+      </w:r>
+      <w:proofErr w:type="spellStart"/>
+      <w:r>
+        <w:t>servere</w:t>
+      </w:r>
+      <w:proofErr w:type="spellEnd"/>
+      <w:r>
+        <w:t xml:space="preserve"> </w:t>
+      </w:r>
+      <w:proofErr w:type="spellStart"/>
+      <w:r>
+        <w:t>și</w:t>
+      </w:r>
+      <w:proofErr w:type="spellEnd"/>
+      <w:r>
+        <w:t xml:space="preserve"> </w:t>
+      </w:r>
+      <w:proofErr w:type="spellStart"/>
+      <w:r>
+        <w:t>elementele</w:t>
+      </w:r>
+      <w:proofErr w:type="spellEnd"/>
+      <w:r>
+        <w:t xml:space="preserve"> care </w:t>
+      </w:r>
+      <w:proofErr w:type="spellStart"/>
+      <w:r>
+        <w:t>solicită</w:t>
+      </w:r>
+      <w:proofErr w:type="spellEnd"/>
+      <w:r>
+        <w:t xml:space="preserve"> </w:t>
+      </w:r>
+      <w:proofErr w:type="spellStart"/>
+      <w:r>
+        <w:t>servicii</w:t>
+      </w:r>
+      <w:proofErr w:type="spellEnd"/>
+      <w:r>
+        <w:t xml:space="preserve">, </w:t>
+      </w:r>
+      <w:proofErr w:type="spellStart"/>
+      <w:r>
+        <w:t>numite</w:t>
+      </w:r>
+      <w:proofErr w:type="spellEnd"/>
+      <w:r>
+        <w:t xml:space="preserve"> </w:t>
+      </w:r>
+      <w:proofErr w:type="spellStart"/>
+      <w:r>
+        <w:t>clienti</w:t>
+      </w:r>
+      <w:proofErr w:type="spellEnd"/>
+      <w:r>
+        <w:t>.</w:t>
       </w:r>
     </w:p>
     <w:p>
       <w:pPr>
         <w:pStyle w:val="BodyText"/>
       </w:pPr>
-      <w:r>
-        <w:t>CRUD- operatiile de baza implementate de componentele care au acces la date. Acestea sunt:</w:t>
+      <w:proofErr w:type="gramStart"/>
+      <w:r>
+        <w:t xml:space="preserve">CRUD- </w:t>
+      </w:r>
+      <w:proofErr w:type="spellStart"/>
+      <w:r>
+        <w:t>operatiile</w:t>
+      </w:r>
+      <w:proofErr w:type="spellEnd"/>
+      <w:r>
+        <w:t xml:space="preserve"> de </w:t>
+      </w:r>
+      <w:proofErr w:type="spellStart"/>
+      <w:r>
+        <w:t>baza</w:t>
+      </w:r>
+      <w:proofErr w:type="spellEnd"/>
+      <w:r>
+        <w:t xml:space="preserve"> </w:t>
+      </w:r>
+      <w:proofErr w:type="spellStart"/>
+      <w:r>
+        <w:t>implementate</w:t>
+      </w:r>
+      <w:proofErr w:type="spellEnd"/>
+      <w:r>
+        <w:t xml:space="preserve"> de </w:t>
+      </w:r>
+      <w:proofErr w:type="spellStart"/>
+      <w:r>
+        <w:t>componentele</w:t>
+      </w:r>
+      <w:proofErr w:type="spellEnd"/>
+      <w:r>
+        <w:t xml:space="preserve"> </w:t>
+      </w:r>
+      <w:proofErr w:type="spellStart"/>
+      <w:r>
+        <w:t>care</w:t>
+      </w:r>
+      <w:proofErr w:type="spellEnd"/>
+      <w:r>
+        <w:t xml:space="preserve"> au </w:t>
+      </w:r>
+      <w:proofErr w:type="spellStart"/>
+      <w:r>
+        <w:t>acces</w:t>
+      </w:r>
+      <w:proofErr w:type="spellEnd"/>
+      <w:r>
+        <w:t xml:space="preserve"> la date.</w:t>
+      </w:r>
+      <w:proofErr w:type="gramEnd"/>
+      <w:r>
+        <w:t xml:space="preserve"> </w:t>
+      </w:r>
+      <w:proofErr w:type="spellStart"/>
+      <w:r>
+        <w:t>Acestea</w:t>
+      </w:r>
+      <w:proofErr w:type="spellEnd"/>
+      <w:r>
+        <w:t xml:space="preserve"> </w:t>
+      </w:r>
+      <w:proofErr w:type="spellStart"/>
+      <w:r>
+        <w:t>sunt</w:t>
+      </w:r>
+      <w:proofErr w:type="spellEnd"/>
+      <w:r>
+        <w:t>:</w:t>
       </w:r>
     </w:p>
     <w:p>
@@ -1704,11 +2092,64 @@
           <w:numId w:val="31"/>
         </w:numPr>
       </w:pPr>
-      <w:r>
-        <w:t>Crearea (Create)</w:t>
-      </w:r>
-      <w:r>
-        <w:t xml:space="preserve"> de entitati noi si salvarea lor – INSERT la nivel de SQL.</w:t>
+      <w:proofErr w:type="spellStart"/>
+      <w:r>
+        <w:t>Crearea</w:t>
+      </w:r>
+      <w:proofErr w:type="spellEnd"/>
+      <w:r>
+        <w:t xml:space="preserve"> (Create)</w:t>
+      </w:r>
+      <w:r>
+        <w:t xml:space="preserve"> de </w:t>
+      </w:r>
+      <w:proofErr w:type="spellStart"/>
+      <w:r>
+        <w:t>entitati</w:t>
+      </w:r>
+      <w:proofErr w:type="spellEnd"/>
+      <w:r>
+        <w:t xml:space="preserve"> </w:t>
+      </w:r>
+      <w:proofErr w:type="spellStart"/>
+      <w:r>
+        <w:t>noi</w:t>
+      </w:r>
+      <w:proofErr w:type="spellEnd"/>
+      <w:r>
+        <w:t xml:space="preserve"> </w:t>
+      </w:r>
+      <w:proofErr w:type="spellStart"/>
+      <w:r>
+        <w:t>si</w:t>
+      </w:r>
+      <w:proofErr w:type="spellEnd"/>
+      <w:r>
+        <w:t xml:space="preserve"> </w:t>
+      </w:r>
+      <w:proofErr w:type="spellStart"/>
+      <w:r>
+        <w:t>salvarea</w:t>
+      </w:r>
+      <w:proofErr w:type="spellEnd"/>
+      <w:r>
+        <w:t xml:space="preserve"> </w:t>
+      </w:r>
+      <w:proofErr w:type="spellStart"/>
+      <w:r>
+        <w:t>lor</w:t>
+      </w:r>
+      <w:proofErr w:type="spellEnd"/>
+      <w:r>
+        <w:t xml:space="preserve"> – INSERT la </w:t>
+      </w:r>
+      <w:proofErr w:type="spellStart"/>
+      <w:r>
+        <w:t>nivel</w:t>
+      </w:r>
+      <w:proofErr w:type="spellEnd"/>
+      <w:r>
+        <w:t xml:space="preserve"> de SQL.</w:t>
       </w:r>
     </w:p>
     <w:p>
@@ -1719,8 +2160,37 @@
           <w:numId w:val="31"/>
         </w:numPr>
       </w:pPr>
-      <w:r>
-        <w:t>Gasirea (Retrieve) entitatilor deja salvate – SELECT.</w:t>
+      <w:proofErr w:type="spellStart"/>
+      <w:r>
+        <w:t>Gasirea</w:t>
+      </w:r>
+      <w:proofErr w:type="spellEnd"/>
+      <w:r>
+        <w:t xml:space="preserve"> (Retrieve) </w:t>
+      </w:r>
+      <w:proofErr w:type="spellStart"/>
+      <w:r>
+        <w:t>entitatilor</w:t>
+      </w:r>
+      <w:proofErr w:type="spellEnd"/>
+      <w:r>
+        <w:t xml:space="preserve"> </w:t>
+      </w:r>
+      <w:proofErr w:type="spellStart"/>
+      <w:r>
+        <w:t>deja</w:t>
+      </w:r>
+      <w:proofErr w:type="spellEnd"/>
+      <w:r>
+        <w:t xml:space="preserve"> </w:t>
+      </w:r>
+      <w:proofErr w:type="spellStart"/>
+      <w:r>
+        <w:t>salvate</w:t>
+      </w:r>
+      <w:proofErr w:type="spellEnd"/>
+      <w:r>
+        <w:t xml:space="preserve"> – SELECT.</w:t>
       </w:r>
     </w:p>
     <w:p>
@@ -1731,8 +2201,26 @@
           <w:numId w:val="31"/>
         </w:numPr>
       </w:pPr>
-      <w:r>
-        <w:t>Actualizarea (Update)  entitatilor – UPDATE.</w:t>
+      <w:proofErr w:type="spellStart"/>
+      <w:r>
+        <w:t>Actualizarea</w:t>
+      </w:r>
+      <w:proofErr w:type="spellEnd"/>
+      <w:r>
+        <w:t xml:space="preserve"> (Update</w:t>
+      </w:r>
+      <w:proofErr w:type="gramStart"/>
+      <w:r>
+        <w:t xml:space="preserve">)  </w:t>
+      </w:r>
+      <w:proofErr w:type="spellStart"/>
+      <w:r>
+        <w:t>entitatilor</w:t>
+      </w:r>
+      <w:proofErr w:type="spellEnd"/>
+      <w:proofErr w:type="gramEnd"/>
+      <w:r>
+        <w:t xml:space="preserve"> – UPDATE.</w:t>
       </w:r>
     </w:p>
     <w:p>
@@ -1743,11 +2231,22 @@
           <w:numId w:val="31"/>
         </w:numPr>
       </w:pPr>
-      <w:r>
-        <w:t>Stergerea (Delete) entitatilor –DELETE.</w:t>
-      </w:r>
-      <w:bookmarkStart w:id="14" w:name="_GoBack"/>
-      <w:bookmarkEnd w:id="14"/>
+      <w:proofErr w:type="spellStart"/>
+      <w:r>
+        <w:t>Stergerea</w:t>
+      </w:r>
+      <w:proofErr w:type="spellEnd"/>
+      <w:r>
+        <w:t xml:space="preserve"> (Delete) </w:t>
+      </w:r>
+      <w:proofErr w:type="spellStart"/>
+      <w:r>
+        <w:t>entitatilor</w:t>
+      </w:r>
+      <w:proofErr w:type="spellEnd"/>
+      <w:r>
+        <w:t xml:space="preserve"> –DELETE.</w:t>
+      </w:r>
     </w:p>
     <w:p>
       <w:pPr>
@@ -1794,8 +2293,93 @@
         <w:pStyle w:val="BodyText"/>
       </w:pPr>
       <w:r>
-        <w:t>In continuare voi prezenta problema care trebuie implementata, utilizatorii si sarcinile acestora in sistem</w:t>
-      </w:r>
+        <w:t xml:space="preserve">In </w:t>
+      </w:r>
+      <w:proofErr w:type="spellStart"/>
+      <w:r>
+        <w:t>continuare</w:t>
+      </w:r>
+      <w:proofErr w:type="spellEnd"/>
+      <w:r>
+        <w:t xml:space="preserve"> </w:t>
+      </w:r>
+      <w:proofErr w:type="spellStart"/>
+      <w:r>
+        <w:t>voi</w:t>
+      </w:r>
+      <w:proofErr w:type="spellEnd"/>
+      <w:r>
+        <w:t xml:space="preserve"> </w:t>
+      </w:r>
+      <w:proofErr w:type="spellStart"/>
+      <w:r>
+        <w:t>prezenta</w:t>
+      </w:r>
+      <w:proofErr w:type="spellEnd"/>
+      <w:r>
+        <w:t xml:space="preserve"> </w:t>
+      </w:r>
+      <w:proofErr w:type="spellStart"/>
+      <w:r>
+        <w:t>problema</w:t>
+      </w:r>
+      <w:proofErr w:type="spellEnd"/>
+      <w:r>
+        <w:t xml:space="preserve"> care </w:t>
+      </w:r>
+      <w:proofErr w:type="spellStart"/>
+      <w:r>
+        <w:t>trebuie</w:t>
+      </w:r>
+      <w:proofErr w:type="spellEnd"/>
+      <w:r>
+        <w:t xml:space="preserve"> </w:t>
+      </w:r>
+      <w:proofErr w:type="spellStart"/>
+      <w:r>
+        <w:t>implementata</w:t>
+      </w:r>
+      <w:proofErr w:type="spellEnd"/>
+      <w:r>
+        <w:t xml:space="preserve">, </w:t>
+      </w:r>
+      <w:proofErr w:type="spellStart"/>
+      <w:r>
+        <w:t>utilizatorii</w:t>
+      </w:r>
+      <w:proofErr w:type="spellEnd"/>
+      <w:r>
+        <w:t xml:space="preserve"> </w:t>
+      </w:r>
+      <w:proofErr w:type="spellStart"/>
+      <w:r>
+        <w:t>si</w:t>
+      </w:r>
+      <w:proofErr w:type="spellEnd"/>
+      <w:r>
+        <w:t xml:space="preserve"> </w:t>
+      </w:r>
+      <w:proofErr w:type="spellStart"/>
+      <w:r>
+        <w:t>sarcinile</w:t>
+      </w:r>
+      <w:proofErr w:type="spellEnd"/>
+      <w:r>
+        <w:t xml:space="preserve"> </w:t>
+      </w:r>
+      <w:proofErr w:type="spellStart"/>
+      <w:r>
+        <w:t>acestora</w:t>
+      </w:r>
+      <w:proofErr w:type="spellEnd"/>
+      <w:r>
+        <w:t xml:space="preserve"> in </w:t>
+      </w:r>
+      <w:proofErr w:type="spellStart"/>
+      <w:r>
+        <w:t>sistem</w:t>
+      </w:r>
+      <w:proofErr w:type="spellEnd"/>
     </w:p>
     <w:p>
       <w:pPr>
@@ -1811,8 +2395,8 @@
         </w:rPr>
         <w:t>Positioning</w:t>
       </w:r>
-      <w:bookmarkEnd w:id="3"/>
       <w:bookmarkEnd w:id="4"/>
+      <w:bookmarkEnd w:id="5"/>
       <w:bookmarkEnd w:id="21"/>
     </w:p>
     <w:p>
@@ -1873,9 +2457,11 @@
               <w:keepNext/>
               <w:ind w:left="72"/>
             </w:pPr>
+            <w:proofErr w:type="spellStart"/>
             <w:r>
               <w:t>Problema</w:t>
             </w:r>
+            <w:proofErr w:type="spellEnd"/>
           </w:p>
         </w:tc>
         <w:tc>
@@ -1895,13 +2481,79 @@
                 <w:color w:val="auto"/>
               </w:rPr>
             </w:pPr>
-            <w:r>
-              <w:rPr>
-                <w:i w:val="0"/>
-                <w:color w:val="auto"/>
-              </w:rPr>
-              <w:t>Aplicatie client-server pentru angajatii unei companii</w:t>
-            </w:r>
+            <w:proofErr w:type="spellStart"/>
+            <w:r>
+              <w:rPr>
+                <w:i w:val="0"/>
+                <w:color w:val="auto"/>
+              </w:rPr>
+              <w:t>Aplicatie</w:t>
+            </w:r>
+            <w:proofErr w:type="spellEnd"/>
+            <w:r>
+              <w:rPr>
+                <w:i w:val="0"/>
+                <w:color w:val="auto"/>
+              </w:rPr>
+              <w:t xml:space="preserve"> client-server </w:t>
+            </w:r>
+            <w:proofErr w:type="spellStart"/>
+            <w:r>
+              <w:rPr>
+                <w:i w:val="0"/>
+                <w:color w:val="auto"/>
+              </w:rPr>
+              <w:t>pentru</w:t>
+            </w:r>
+            <w:proofErr w:type="spellEnd"/>
+            <w:r>
+              <w:rPr>
+                <w:i w:val="0"/>
+                <w:color w:val="auto"/>
+              </w:rPr>
+              <w:t xml:space="preserve"> </w:t>
+            </w:r>
+            <w:proofErr w:type="spellStart"/>
+            <w:r>
+              <w:rPr>
+                <w:i w:val="0"/>
+                <w:color w:val="auto"/>
+              </w:rPr>
+              <w:t>angajatii</w:t>
+            </w:r>
+            <w:proofErr w:type="spellEnd"/>
+            <w:r>
+              <w:rPr>
+                <w:i w:val="0"/>
+                <w:color w:val="auto"/>
+              </w:rPr>
+              <w:t xml:space="preserve"> </w:t>
+            </w:r>
+            <w:proofErr w:type="spellStart"/>
+            <w:r>
+              <w:rPr>
+                <w:i w:val="0"/>
+                <w:color w:val="auto"/>
+              </w:rPr>
+              <w:t>unei</w:t>
+            </w:r>
+            <w:proofErr w:type="spellEnd"/>
+            <w:r>
+              <w:rPr>
+                <w:i w:val="0"/>
+                <w:color w:val="auto"/>
+              </w:rPr>
+              <w:t xml:space="preserve"> </w:t>
+            </w:r>
+            <w:proofErr w:type="spellStart"/>
+            <w:r>
+              <w:rPr>
+                <w:i w:val="0"/>
+                <w:color w:val="auto"/>
+              </w:rPr>
+              <w:t>companii</w:t>
+            </w:r>
+            <w:proofErr w:type="spellEnd"/>
           </w:p>
         </w:tc>
       </w:tr>
@@ -1923,9 +2575,11 @@
               <w:keepNext/>
               <w:ind w:left="72"/>
             </w:pPr>
+            <w:proofErr w:type="spellStart"/>
             <w:r>
               <w:t>Afecteaza</w:t>
             </w:r>
+            <w:proofErr w:type="spellEnd"/>
           </w:p>
         </w:tc>
         <w:tc>
@@ -1945,12 +2599,85 @@
                 <w:color w:val="auto"/>
               </w:rPr>
             </w:pPr>
-            <w:r>
-              <w:rPr>
-                <w:i w:val="0"/>
-                <w:color w:val="auto"/>
-              </w:rPr>
-              <w:t>Angajatii care pot fi de doua tipuri: user simplu si administrator</w:t>
+            <w:proofErr w:type="spellStart"/>
+            <w:r>
+              <w:rPr>
+                <w:i w:val="0"/>
+                <w:color w:val="auto"/>
+              </w:rPr>
+              <w:t>Angajatii</w:t>
+            </w:r>
+            <w:proofErr w:type="spellEnd"/>
+            <w:r>
+              <w:rPr>
+                <w:i w:val="0"/>
+                <w:color w:val="auto"/>
+              </w:rPr>
+              <w:t xml:space="preserve"> care pot fi de </w:t>
+            </w:r>
+            <w:proofErr w:type="spellStart"/>
+            <w:r>
+              <w:rPr>
+                <w:i w:val="0"/>
+                <w:color w:val="auto"/>
+              </w:rPr>
+              <w:t>doua</w:t>
+            </w:r>
+            <w:proofErr w:type="spellEnd"/>
+            <w:r>
+              <w:rPr>
+                <w:i w:val="0"/>
+                <w:color w:val="auto"/>
+              </w:rPr>
+              <w:t xml:space="preserve"> </w:t>
+            </w:r>
+            <w:proofErr w:type="spellStart"/>
+            <w:r>
+              <w:rPr>
+                <w:i w:val="0"/>
+                <w:color w:val="auto"/>
+              </w:rPr>
+              <w:t>tipuri</w:t>
+            </w:r>
+            <w:proofErr w:type="spellEnd"/>
+            <w:r>
+              <w:rPr>
+                <w:i w:val="0"/>
+                <w:color w:val="auto"/>
+              </w:rPr>
+              <w:t xml:space="preserve">: user </w:t>
+            </w:r>
+            <w:proofErr w:type="spellStart"/>
+            <w:r>
+              <w:rPr>
+                <w:i w:val="0"/>
+                <w:color w:val="auto"/>
+              </w:rPr>
+              <w:t>simplu</w:t>
+            </w:r>
+            <w:proofErr w:type="spellEnd"/>
+            <w:r>
+              <w:rPr>
+                <w:i w:val="0"/>
+                <w:color w:val="auto"/>
+              </w:rPr>
+              <w:t xml:space="preserve"> </w:t>
+            </w:r>
+            <w:proofErr w:type="spellStart"/>
+            <w:r>
+              <w:rPr>
+                <w:i w:val="0"/>
+                <w:color w:val="auto"/>
+              </w:rPr>
+              <w:t>si</w:t>
+            </w:r>
+            <w:proofErr w:type="spellEnd"/>
+            <w:r>
+              <w:rPr>
+                <w:i w:val="0"/>
+                <w:color w:val="auto"/>
+              </w:rPr>
+              <w:t xml:space="preserve"> administrator</w:t>
             </w:r>
           </w:p>
         </w:tc>
@@ -1973,9 +2700,27 @@
               <w:keepNext/>
               <w:ind w:left="72"/>
             </w:pPr>
-            <w:r>
-              <w:t>Impactul este asupra</w:t>
-            </w:r>
+            <w:proofErr w:type="spellStart"/>
+            <w:r>
+              <w:t>Impactul</w:t>
+            </w:r>
+            <w:proofErr w:type="spellEnd"/>
+            <w:r>
+              <w:t xml:space="preserve"> </w:t>
+            </w:r>
+            <w:proofErr w:type="spellStart"/>
+            <w:r>
+              <w:t>este</w:t>
+            </w:r>
+            <w:proofErr w:type="spellEnd"/>
+            <w:r>
+              <w:t xml:space="preserve"> </w:t>
+            </w:r>
+            <w:proofErr w:type="spellStart"/>
+            <w:r>
+              <w:t>asupra</w:t>
+            </w:r>
+            <w:proofErr w:type="spellEnd"/>
           </w:p>
         </w:tc>
         <w:tc>
@@ -1995,13 +2740,63 @@
                 <w:color w:val="auto"/>
               </w:rPr>
             </w:pPr>
-            <w:r>
-              <w:rPr>
-                <w:i w:val="0"/>
-                <w:color w:val="auto"/>
-              </w:rPr>
-              <w:t>Clientilor care au diferite cerinte</w:t>
-            </w:r>
+            <w:proofErr w:type="spellStart"/>
+            <w:r>
+              <w:rPr>
+                <w:i w:val="0"/>
+                <w:color w:val="auto"/>
+              </w:rPr>
+              <w:t>Clientilor</w:t>
+            </w:r>
+            <w:proofErr w:type="spellEnd"/>
+            <w:r>
+              <w:rPr>
+                <w:i w:val="0"/>
+                <w:color w:val="auto"/>
+              </w:rPr>
+              <w:t xml:space="preserve"> </w:t>
+            </w:r>
+            <w:proofErr w:type="spellStart"/>
+            <w:r>
+              <w:rPr>
+                <w:i w:val="0"/>
+                <w:color w:val="auto"/>
+              </w:rPr>
+              <w:t>care</w:t>
+            </w:r>
+            <w:proofErr w:type="spellEnd"/>
+            <w:r>
+              <w:rPr>
+                <w:i w:val="0"/>
+                <w:color w:val="auto"/>
+              </w:rPr>
+              <w:t xml:space="preserve"> au </w:t>
+            </w:r>
+            <w:proofErr w:type="spellStart"/>
+            <w:r>
+              <w:rPr>
+                <w:i w:val="0"/>
+                <w:color w:val="auto"/>
+              </w:rPr>
+              <w:t>diferite</w:t>
+            </w:r>
+            <w:proofErr w:type="spellEnd"/>
+            <w:r>
+              <w:rPr>
+                <w:i w:val="0"/>
+                <w:color w:val="auto"/>
+              </w:rPr>
+              <w:t xml:space="preserve"> </w:t>
+            </w:r>
+            <w:proofErr w:type="spellStart"/>
+            <w:r>
+              <w:rPr>
+                <w:i w:val="0"/>
+                <w:color w:val="auto"/>
+              </w:rPr>
+              <w:t>cerinte</w:t>
+            </w:r>
+            <w:proofErr w:type="spellEnd"/>
           </w:p>
         </w:tc>
       </w:tr>
@@ -2023,7 +2818,23 @@
               <w:ind w:left="72"/>
             </w:pPr>
             <w:r>
-              <w:t>O solutie de success ar fi</w:t>
+              <w:t xml:space="preserve">O </w:t>
+            </w:r>
+            <w:proofErr w:type="spellStart"/>
+            <w:r>
+              <w:t>solutie</w:t>
+            </w:r>
+            <w:proofErr w:type="spellEnd"/>
+            <w:r>
+              <w:t xml:space="preserve"> de success </w:t>
+            </w:r>
+            <w:proofErr w:type="spellStart"/>
+            <w:r>
+              <w:t>ar</w:t>
+            </w:r>
+            <w:proofErr w:type="spellEnd"/>
+            <w:r>
+              <w:t xml:space="preserve"> fi</w:t>
             </w:r>
           </w:p>
         </w:tc>
@@ -2044,13 +2855,79 @@
                 <w:color w:val="auto"/>
               </w:rPr>
             </w:pPr>
-            <w:r>
-              <w:rPr>
-                <w:i w:val="0"/>
-                <w:color w:val="auto"/>
-              </w:rPr>
-              <w:t>Oferirea unui sistem prietenos clientilor</w:t>
-            </w:r>
+            <w:proofErr w:type="spellStart"/>
+            <w:r>
+              <w:rPr>
+                <w:i w:val="0"/>
+                <w:color w:val="auto"/>
+              </w:rPr>
+              <w:t>Oferirea</w:t>
+            </w:r>
+            <w:proofErr w:type="spellEnd"/>
+            <w:r>
+              <w:rPr>
+                <w:i w:val="0"/>
+                <w:color w:val="auto"/>
+              </w:rPr>
+              <w:t xml:space="preserve"> </w:t>
+            </w:r>
+            <w:proofErr w:type="spellStart"/>
+            <w:r>
+              <w:rPr>
+                <w:i w:val="0"/>
+                <w:color w:val="auto"/>
+              </w:rPr>
+              <w:t>unui</w:t>
+            </w:r>
+            <w:proofErr w:type="spellEnd"/>
+            <w:r>
+              <w:rPr>
+                <w:i w:val="0"/>
+                <w:color w:val="auto"/>
+              </w:rPr>
+              <w:t xml:space="preserve"> </w:t>
+            </w:r>
+            <w:proofErr w:type="spellStart"/>
+            <w:r>
+              <w:rPr>
+                <w:i w:val="0"/>
+                <w:color w:val="auto"/>
+              </w:rPr>
+              <w:t>sistem</w:t>
+            </w:r>
+            <w:proofErr w:type="spellEnd"/>
+            <w:r>
+              <w:rPr>
+                <w:i w:val="0"/>
+                <w:color w:val="auto"/>
+              </w:rPr>
+              <w:t xml:space="preserve"> </w:t>
+            </w:r>
+            <w:proofErr w:type="spellStart"/>
+            <w:r>
+              <w:rPr>
+                <w:i w:val="0"/>
+                <w:color w:val="auto"/>
+              </w:rPr>
+              <w:t>prietenos</w:t>
+            </w:r>
+            <w:proofErr w:type="spellEnd"/>
+            <w:r>
+              <w:rPr>
+                <w:i w:val="0"/>
+                <w:color w:val="auto"/>
+              </w:rPr>
+              <w:t xml:space="preserve"> </w:t>
+            </w:r>
+            <w:proofErr w:type="spellStart"/>
+            <w:r>
+              <w:rPr>
+                <w:i w:val="0"/>
+                <w:color w:val="auto"/>
+              </w:rPr>
+              <w:t>clientilor</w:t>
+            </w:r>
+            <w:proofErr w:type="spellEnd"/>
           </w:p>
         </w:tc>
       </w:tr>
@@ -2120,10 +2997,12 @@
               <w:keepNext/>
               <w:ind w:left="72"/>
             </w:pPr>
+            <w:proofErr w:type="spellStart"/>
             <w:r>
               <w:lastRenderedPageBreak/>
               <w:t>Pentru</w:t>
             </w:r>
+            <w:proofErr w:type="spellEnd"/>
           </w:p>
         </w:tc>
         <w:tc>
@@ -2143,6 +3022,7 @@
                 <w:color w:val="auto"/>
               </w:rPr>
             </w:pPr>
+            <w:proofErr w:type="spellStart"/>
             <w:r>
               <w:rPr>
                 <w:i w:val="0"/>
@@ -2150,6 +3030,7 @@
               </w:rPr>
               <w:t>clienti</w:t>
             </w:r>
+            <w:proofErr w:type="spellEnd"/>
           </w:p>
         </w:tc>
       </w:tr>
@@ -2196,6 +3077,7 @@
                 <w:color w:val="auto"/>
               </w:rPr>
             </w:pPr>
+            <w:proofErr w:type="spellStart"/>
             <w:r>
               <w:rPr>
                 <w:i w:val="0"/>
@@ -2203,6 +3085,7 @@
               </w:rPr>
               <w:t>angajatii</w:t>
             </w:r>
+            <w:proofErr w:type="spellEnd"/>
           </w:p>
         </w:tc>
       </w:tr>
@@ -2227,9 +3110,19 @@
               <w:keepNext/>
               <w:ind w:left="72"/>
             </w:pPr>
-            <w:r>
-              <w:t>Numele produsului</w:t>
-            </w:r>
+            <w:proofErr w:type="spellStart"/>
+            <w:r>
+              <w:t>Numele</w:t>
+            </w:r>
+            <w:proofErr w:type="spellEnd"/>
+            <w:r>
+              <w:t xml:space="preserve"> </w:t>
+            </w:r>
+            <w:proofErr w:type="spellStart"/>
+            <w:r>
+              <w:t>produsului</w:t>
+            </w:r>
+            <w:proofErr w:type="spellEnd"/>
           </w:p>
         </w:tc>
         <w:tc>
@@ -2249,12 +3142,53 @@
                 <w:color w:val="auto"/>
               </w:rPr>
             </w:pPr>
-            <w:r>
-              <w:rPr>
-                <w:i w:val="0"/>
-                <w:color w:val="auto"/>
-              </w:rPr>
-              <w:t>Componente hardware si produse software</w:t>
+            <w:proofErr w:type="spellStart"/>
+            <w:r>
+              <w:rPr>
+                <w:i w:val="0"/>
+                <w:color w:val="auto"/>
+              </w:rPr>
+              <w:t>Componente</w:t>
+            </w:r>
+            <w:proofErr w:type="spellEnd"/>
+            <w:r>
+              <w:rPr>
+                <w:i w:val="0"/>
+                <w:color w:val="auto"/>
+              </w:rPr>
+              <w:t xml:space="preserve"> hardware </w:t>
+            </w:r>
+            <w:proofErr w:type="spellStart"/>
+            <w:r>
+              <w:rPr>
+                <w:i w:val="0"/>
+                <w:color w:val="auto"/>
+              </w:rPr>
+              <w:t>si</w:t>
+            </w:r>
+            <w:proofErr w:type="spellEnd"/>
+            <w:r>
+              <w:rPr>
+                <w:i w:val="0"/>
+                <w:color w:val="auto"/>
+              </w:rPr>
+              <w:t xml:space="preserve"> </w:t>
+            </w:r>
+            <w:proofErr w:type="spellStart"/>
+            <w:r>
+              <w:rPr>
+                <w:i w:val="0"/>
+                <w:color w:val="auto"/>
+              </w:rPr>
+              <w:t>produse</w:t>
+            </w:r>
+            <w:proofErr w:type="spellEnd"/>
+            <w:r>
+              <w:rPr>
+                <w:i w:val="0"/>
+                <w:color w:val="auto"/>
+              </w:rPr>
+              <w:t xml:space="preserve"> software</w:t>
             </w:r>
           </w:p>
         </w:tc>
@@ -2281,8 +3215,13 @@
               <w:ind w:left="72"/>
             </w:pPr>
             <w:r>
-              <w:t>Care realizeaza</w:t>
-            </w:r>
+              <w:t xml:space="preserve">Care </w:t>
+            </w:r>
+            <w:proofErr w:type="spellStart"/>
+            <w:r>
+              <w:t>realizeaza</w:t>
+            </w:r>
+            <w:proofErr w:type="spellEnd"/>
           </w:p>
         </w:tc>
         <w:tc>
@@ -2302,12 +3241,325 @@
                 <w:color w:val="auto"/>
               </w:rPr>
             </w:pPr>
-            <w:r>
-              <w:rPr>
-                <w:i w:val="0"/>
-                <w:color w:val="auto"/>
-              </w:rPr>
-              <w:t>Utilizatorul normal vinde produse astfel: initiaza o vanzare, adauga produse spre vanzare, calculeaza pretul total, scade produsele din stoc, finalizeaza vanzarea si emite o factura.</w:t>
+            <w:proofErr w:type="spellStart"/>
+            <w:r>
+              <w:rPr>
+                <w:i w:val="0"/>
+                <w:color w:val="auto"/>
+              </w:rPr>
+              <w:t>Utilizatorul</w:t>
+            </w:r>
+            <w:proofErr w:type="spellEnd"/>
+            <w:r>
+              <w:rPr>
+                <w:i w:val="0"/>
+                <w:color w:val="auto"/>
+              </w:rPr>
+              <w:t xml:space="preserve"> normal </w:t>
+            </w:r>
+            <w:proofErr w:type="spellStart"/>
+            <w:r>
+              <w:rPr>
+                <w:i w:val="0"/>
+                <w:color w:val="auto"/>
+              </w:rPr>
+              <w:t>vinde</w:t>
+            </w:r>
+            <w:proofErr w:type="spellEnd"/>
+            <w:r>
+              <w:rPr>
+                <w:i w:val="0"/>
+                <w:color w:val="auto"/>
+              </w:rPr>
+              <w:t xml:space="preserve"> </w:t>
+            </w:r>
+            <w:proofErr w:type="spellStart"/>
+            <w:r>
+              <w:rPr>
+                <w:i w:val="0"/>
+                <w:color w:val="auto"/>
+              </w:rPr>
+              <w:t>produse</w:t>
+            </w:r>
+            <w:proofErr w:type="spellEnd"/>
+            <w:r>
+              <w:rPr>
+                <w:i w:val="0"/>
+                <w:color w:val="auto"/>
+              </w:rPr>
+              <w:t xml:space="preserve"> </w:t>
+            </w:r>
+            <w:proofErr w:type="spellStart"/>
+            <w:r>
+              <w:rPr>
+                <w:i w:val="0"/>
+                <w:color w:val="auto"/>
+              </w:rPr>
+              <w:t>astfel</w:t>
+            </w:r>
+            <w:proofErr w:type="spellEnd"/>
+            <w:r>
+              <w:rPr>
+                <w:i w:val="0"/>
+                <w:color w:val="auto"/>
+              </w:rPr>
+              <w:t xml:space="preserve">: </w:t>
+            </w:r>
+            <w:proofErr w:type="spellStart"/>
+            <w:r>
+              <w:rPr>
+                <w:i w:val="0"/>
+                <w:color w:val="auto"/>
+              </w:rPr>
+              <w:t>initiaza</w:t>
+            </w:r>
+            <w:proofErr w:type="spellEnd"/>
+            <w:r>
+              <w:rPr>
+                <w:i w:val="0"/>
+                <w:color w:val="auto"/>
+              </w:rPr>
+              <w:t xml:space="preserve"> o </w:t>
+            </w:r>
+            <w:proofErr w:type="spellStart"/>
+            <w:r>
+              <w:rPr>
+                <w:i w:val="0"/>
+                <w:color w:val="auto"/>
+              </w:rPr>
+              <w:t>vanzare</w:t>
+            </w:r>
+            <w:proofErr w:type="spellEnd"/>
+            <w:r>
+              <w:rPr>
+                <w:i w:val="0"/>
+                <w:color w:val="auto"/>
+              </w:rPr>
+              <w:t xml:space="preserve">, </w:t>
+            </w:r>
+            <w:proofErr w:type="spellStart"/>
+            <w:r>
+              <w:rPr>
+                <w:i w:val="0"/>
+                <w:color w:val="auto"/>
+              </w:rPr>
+              <w:t>adauga</w:t>
+            </w:r>
+            <w:proofErr w:type="spellEnd"/>
+            <w:r>
+              <w:rPr>
+                <w:i w:val="0"/>
+                <w:color w:val="auto"/>
+              </w:rPr>
+              <w:t xml:space="preserve"> </w:t>
+            </w:r>
+            <w:proofErr w:type="spellStart"/>
+            <w:r>
+              <w:rPr>
+                <w:i w:val="0"/>
+                <w:color w:val="auto"/>
+              </w:rPr>
+              <w:t>produse</w:t>
+            </w:r>
+            <w:proofErr w:type="spellEnd"/>
+            <w:r>
+              <w:rPr>
+                <w:i w:val="0"/>
+                <w:color w:val="auto"/>
+              </w:rPr>
+              <w:t xml:space="preserve"> </w:t>
+            </w:r>
+            <w:proofErr w:type="spellStart"/>
+            <w:r>
+              <w:rPr>
+                <w:i w:val="0"/>
+                <w:color w:val="auto"/>
+              </w:rPr>
+              <w:t>spre</w:t>
+            </w:r>
+            <w:proofErr w:type="spellEnd"/>
+            <w:r>
+              <w:rPr>
+                <w:i w:val="0"/>
+                <w:color w:val="auto"/>
+              </w:rPr>
+              <w:t xml:space="preserve"> </w:t>
+            </w:r>
+            <w:proofErr w:type="spellStart"/>
+            <w:r>
+              <w:rPr>
+                <w:i w:val="0"/>
+                <w:color w:val="auto"/>
+              </w:rPr>
+              <w:t>vanzare</w:t>
+            </w:r>
+            <w:proofErr w:type="spellEnd"/>
+            <w:r>
+              <w:rPr>
+                <w:i w:val="0"/>
+                <w:color w:val="auto"/>
+              </w:rPr>
+              <w:t xml:space="preserve">, </w:t>
+            </w:r>
+            <w:proofErr w:type="spellStart"/>
+            <w:r>
+              <w:rPr>
+                <w:i w:val="0"/>
+                <w:color w:val="auto"/>
+              </w:rPr>
+              <w:t>calculeaza</w:t>
+            </w:r>
+            <w:proofErr w:type="spellEnd"/>
+            <w:r>
+              <w:rPr>
+                <w:i w:val="0"/>
+                <w:color w:val="auto"/>
+              </w:rPr>
+              <w:t xml:space="preserve"> </w:t>
+            </w:r>
+            <w:proofErr w:type="spellStart"/>
+            <w:r>
+              <w:rPr>
+                <w:i w:val="0"/>
+                <w:color w:val="auto"/>
+              </w:rPr>
+              <w:t>pretul</w:t>
+            </w:r>
+            <w:proofErr w:type="spellEnd"/>
+            <w:r>
+              <w:rPr>
+                <w:i w:val="0"/>
+                <w:color w:val="auto"/>
+              </w:rPr>
+              <w:t xml:space="preserve"> total, </w:t>
+            </w:r>
+            <w:proofErr w:type="spellStart"/>
+            <w:r>
+              <w:rPr>
+                <w:i w:val="0"/>
+                <w:color w:val="auto"/>
+              </w:rPr>
+              <w:t>scade</w:t>
+            </w:r>
+            <w:proofErr w:type="spellEnd"/>
+            <w:r>
+              <w:rPr>
+                <w:i w:val="0"/>
+                <w:color w:val="auto"/>
+              </w:rPr>
+              <w:t xml:space="preserve"> </w:t>
+            </w:r>
+            <w:proofErr w:type="spellStart"/>
+            <w:r>
+              <w:rPr>
+                <w:i w:val="0"/>
+                <w:color w:val="auto"/>
+              </w:rPr>
+              <w:t>produsele</w:t>
+            </w:r>
+            <w:proofErr w:type="spellEnd"/>
+            <w:r>
+              <w:rPr>
+                <w:i w:val="0"/>
+                <w:color w:val="auto"/>
+              </w:rPr>
+              <w:t xml:space="preserve"> din </w:t>
+            </w:r>
+            <w:proofErr w:type="spellStart"/>
+            <w:r>
+              <w:rPr>
+                <w:i w:val="0"/>
+                <w:color w:val="auto"/>
+              </w:rPr>
+              <w:t>stoc</w:t>
+            </w:r>
+            <w:proofErr w:type="spellEnd"/>
+            <w:r>
+              <w:rPr>
+                <w:i w:val="0"/>
+                <w:color w:val="auto"/>
+              </w:rPr>
+              <w:t xml:space="preserve">, </w:t>
+            </w:r>
+            <w:proofErr w:type="spellStart"/>
+            <w:r>
+              <w:rPr>
+                <w:i w:val="0"/>
+                <w:color w:val="auto"/>
+              </w:rPr>
+              <w:t>finalizeaza</w:t>
+            </w:r>
+            <w:proofErr w:type="spellEnd"/>
+            <w:r>
+              <w:rPr>
+                <w:i w:val="0"/>
+                <w:color w:val="auto"/>
+              </w:rPr>
+              <w:t xml:space="preserve"> </w:t>
+            </w:r>
+            <w:proofErr w:type="spellStart"/>
+            <w:r>
+              <w:rPr>
+                <w:i w:val="0"/>
+                <w:color w:val="auto"/>
+              </w:rPr>
+              <w:t>vanzarea</w:t>
+            </w:r>
+            <w:proofErr w:type="spellEnd"/>
+            <w:r>
+              <w:rPr>
+                <w:i w:val="0"/>
+                <w:color w:val="auto"/>
+              </w:rPr>
+              <w:t xml:space="preserve"> </w:t>
+            </w:r>
+            <w:proofErr w:type="spellStart"/>
+            <w:r>
+              <w:rPr>
+                <w:i w:val="0"/>
+                <w:color w:val="auto"/>
+              </w:rPr>
+              <w:t>si</w:t>
+            </w:r>
+            <w:proofErr w:type="spellEnd"/>
+            <w:r>
+              <w:rPr>
+                <w:i w:val="0"/>
+                <w:color w:val="auto"/>
+              </w:rPr>
+              <w:t xml:space="preserve"> </w:t>
+            </w:r>
+            <w:proofErr w:type="spellStart"/>
+            <w:r>
+              <w:rPr>
+                <w:i w:val="0"/>
+                <w:color w:val="auto"/>
+              </w:rPr>
+              <w:t>emite</w:t>
+            </w:r>
+            <w:proofErr w:type="spellEnd"/>
+            <w:r>
+              <w:rPr>
+                <w:i w:val="0"/>
+                <w:color w:val="auto"/>
+              </w:rPr>
+              <w:t xml:space="preserve"> o </w:t>
+            </w:r>
+            <w:proofErr w:type="spellStart"/>
+            <w:r>
+              <w:rPr>
+                <w:i w:val="0"/>
+                <w:color w:val="auto"/>
+              </w:rPr>
+              <w:t>factura</w:t>
+            </w:r>
+            <w:proofErr w:type="spellEnd"/>
+            <w:r>
+              <w:rPr>
+                <w:i w:val="0"/>
+                <w:color w:val="auto"/>
+              </w:rPr>
+              <w:t>.</w:t>
             </w:r>
           </w:p>
           <w:p>
@@ -2315,9 +3567,75 @@
               <w:pStyle w:val="BodyText"/>
               <w:ind w:left="0"/>
             </w:pPr>
-            <w:r>
-              <w:t>Administratorul sustine operatiile CRUD asupra conturilor utilizatorilor si asupra produselor</w:t>
-            </w:r>
+            <w:proofErr w:type="spellStart"/>
+            <w:r>
+              <w:t>Administratorul</w:t>
+            </w:r>
+            <w:proofErr w:type="spellEnd"/>
+            <w:r>
+              <w:t xml:space="preserve"> </w:t>
+            </w:r>
+            <w:proofErr w:type="spellStart"/>
+            <w:r>
+              <w:t>sustine</w:t>
+            </w:r>
+            <w:proofErr w:type="spellEnd"/>
+            <w:r>
+              <w:t xml:space="preserve"> </w:t>
+            </w:r>
+            <w:proofErr w:type="spellStart"/>
+            <w:r>
+              <w:t>operatiile</w:t>
+            </w:r>
+            <w:proofErr w:type="spellEnd"/>
+            <w:r>
+              <w:t xml:space="preserve"> CRUD </w:t>
+            </w:r>
+            <w:proofErr w:type="spellStart"/>
+            <w:r>
+              <w:t>asupra</w:t>
+            </w:r>
+            <w:proofErr w:type="spellEnd"/>
+            <w:r>
+              <w:t xml:space="preserve"> </w:t>
+            </w:r>
+            <w:proofErr w:type="spellStart"/>
+            <w:r>
+              <w:t>conturilor</w:t>
+            </w:r>
+            <w:proofErr w:type="spellEnd"/>
+            <w:r>
+              <w:t xml:space="preserve"> </w:t>
+            </w:r>
+            <w:proofErr w:type="spellStart"/>
+            <w:r>
+              <w:t>utilizatorilor</w:t>
+            </w:r>
+            <w:proofErr w:type="spellEnd"/>
+            <w:r>
+              <w:t xml:space="preserve"> </w:t>
+            </w:r>
+            <w:proofErr w:type="spellStart"/>
+            <w:r>
+              <w:t>si</w:t>
+            </w:r>
+            <w:proofErr w:type="spellEnd"/>
+            <w:r>
+              <w:t xml:space="preserve"> </w:t>
+            </w:r>
+            <w:proofErr w:type="spellStart"/>
+            <w:r>
+              <w:t>asupra</w:t>
+            </w:r>
+            <w:proofErr w:type="spellEnd"/>
+            <w:r>
+              <w:t xml:space="preserve"> </w:t>
+            </w:r>
+            <w:proofErr w:type="spellStart"/>
+            <w:r>
+              <w:t>produselor</w:t>
+            </w:r>
+            <w:proofErr w:type="spellEnd"/>
           </w:p>
         </w:tc>
       </w:tr>
@@ -2347,8 +3665,45 @@
       <w:pPr>
         <w:pStyle w:val="BodyText"/>
       </w:pPr>
-      <w:r>
-        <w:t>Aplicatia implica doua tipuri de utilizatori:</w:t>
+      <w:proofErr w:type="spellStart"/>
+      <w:r>
+        <w:t>Aplicatia</w:t>
+      </w:r>
+      <w:proofErr w:type="spellEnd"/>
+      <w:r>
+        <w:t xml:space="preserve"> </w:t>
+      </w:r>
+      <w:proofErr w:type="spellStart"/>
+      <w:r>
+        <w:t>implica</w:t>
+      </w:r>
+      <w:proofErr w:type="spellEnd"/>
+      <w:r>
+        <w:t xml:space="preserve"> </w:t>
+      </w:r>
+      <w:proofErr w:type="spellStart"/>
+      <w:r>
+        <w:t>doua</w:t>
+      </w:r>
+      <w:proofErr w:type="spellEnd"/>
+      <w:r>
+        <w:t xml:space="preserve"> </w:t>
+      </w:r>
+      <w:proofErr w:type="spellStart"/>
+      <w:r>
+        <w:t>tipuri</w:t>
+      </w:r>
+      <w:proofErr w:type="spellEnd"/>
+      <w:r>
+        <w:t xml:space="preserve"> de </w:t>
+      </w:r>
+      <w:proofErr w:type="spellStart"/>
+      <w:r>
+        <w:t>utilizatori</w:t>
+      </w:r>
+      <w:proofErr w:type="spellEnd"/>
+      <w:r>
+        <w:t>:</w:t>
       </w:r>
     </w:p>
     <w:p>
@@ -2359,12 +3714,69 @@
           <w:color w:val="auto"/>
         </w:rPr>
       </w:pPr>
+      <w:proofErr w:type="spellStart"/>
       <w:r>
         <w:rPr>
           <w:i w:val="0"/>
           <w:color w:val="auto"/>
         </w:rPr>
-        <w:t xml:space="preserve">Utilizatorul normal care vinde produse astfel: </w:t>
+        <w:t>Utilizatorul</w:t>
+      </w:r>
+      <w:proofErr w:type="spellEnd"/>
+      <w:r>
+        <w:rPr>
+          <w:i w:val="0"/>
+          <w:color w:val="auto"/>
+        </w:rPr>
+        <w:t xml:space="preserve"> normal care </w:t>
+      </w:r>
+      <w:proofErr w:type="spellStart"/>
+      <w:r>
+        <w:rPr>
+          <w:i w:val="0"/>
+          <w:color w:val="auto"/>
+        </w:rPr>
+        <w:t>vinde</w:t>
+      </w:r>
+      <w:proofErr w:type="spellEnd"/>
+      <w:r>
+        <w:rPr>
+          <w:i w:val="0"/>
+          <w:color w:val="auto"/>
+        </w:rPr>
+        <w:t xml:space="preserve"> </w:t>
+      </w:r>
+      <w:proofErr w:type="spellStart"/>
+      <w:r>
+        <w:rPr>
+          <w:i w:val="0"/>
+          <w:color w:val="auto"/>
+        </w:rPr>
+        <w:t>produse</w:t>
+      </w:r>
+      <w:proofErr w:type="spellEnd"/>
+      <w:r>
+        <w:rPr>
+          <w:i w:val="0"/>
+          <w:color w:val="auto"/>
+        </w:rPr>
+        <w:t xml:space="preserve"> </w:t>
+      </w:r>
+      <w:proofErr w:type="spellStart"/>
+      <w:r>
+        <w:rPr>
+          <w:i w:val="0"/>
+          <w:color w:val="auto"/>
+        </w:rPr>
+        <w:t>astfel</w:t>
+      </w:r>
+      <w:proofErr w:type="spellEnd"/>
+      <w:r>
+        <w:rPr>
+          <w:i w:val="0"/>
+          <w:color w:val="auto"/>
+        </w:rPr>
+        <w:t xml:space="preserve">: </w:t>
       </w:r>
     </w:p>
     <w:p>
@@ -2380,7 +3792,39 @@
           <w:i w:val="0"/>
           <w:color w:val="auto"/>
         </w:rPr>
-        <w:t>-initiaza o vanzare,</w:t>
+        <w:t>-</w:t>
+      </w:r>
+      <w:proofErr w:type="spellStart"/>
+      <w:r>
+        <w:rPr>
+          <w:i w:val="0"/>
+          <w:color w:val="auto"/>
+        </w:rPr>
+        <w:t>initiaza</w:t>
+      </w:r>
+      <w:proofErr w:type="spellEnd"/>
+      <w:r>
+        <w:rPr>
+          <w:i w:val="0"/>
+          <w:color w:val="auto"/>
+        </w:rPr>
+        <w:t xml:space="preserve"> o </w:t>
+      </w:r>
+      <w:proofErr w:type="spellStart"/>
+      <w:r>
+        <w:rPr>
+          <w:i w:val="0"/>
+          <w:color w:val="auto"/>
+        </w:rPr>
+        <w:t>vanzare</w:t>
+      </w:r>
+      <w:proofErr w:type="spellEnd"/>
+      <w:r>
+        <w:rPr>
+          <w:i w:val="0"/>
+          <w:color w:val="auto"/>
+        </w:rPr>
+        <w:t>,</w:t>
       </w:r>
     </w:p>
     <w:p>
@@ -2396,7 +3840,71 @@
           <w:i w:val="0"/>
           <w:color w:val="auto"/>
         </w:rPr>
-        <w:t>-adauga produse spre vanzare,</w:t>
+        <w:t>-</w:t>
+      </w:r>
+      <w:proofErr w:type="spellStart"/>
+      <w:r>
+        <w:rPr>
+          <w:i w:val="0"/>
+          <w:color w:val="auto"/>
+        </w:rPr>
+        <w:t>adauga</w:t>
+      </w:r>
+      <w:proofErr w:type="spellEnd"/>
+      <w:r>
+        <w:rPr>
+          <w:i w:val="0"/>
+          <w:color w:val="auto"/>
+        </w:rPr>
+        <w:t xml:space="preserve"> </w:t>
+      </w:r>
+      <w:proofErr w:type="spellStart"/>
+      <w:r>
+        <w:rPr>
+          <w:i w:val="0"/>
+          <w:color w:val="auto"/>
+        </w:rPr>
+        <w:t>produse</w:t>
+      </w:r>
+      <w:proofErr w:type="spellEnd"/>
+      <w:r>
+        <w:rPr>
+          <w:i w:val="0"/>
+          <w:color w:val="auto"/>
+        </w:rPr>
+        <w:t xml:space="preserve"> </w:t>
+      </w:r>
+      <w:proofErr w:type="spellStart"/>
+      <w:r>
+        <w:rPr>
+          <w:i w:val="0"/>
+          <w:color w:val="auto"/>
+        </w:rPr>
+        <w:t>spre</w:t>
+      </w:r>
+      <w:proofErr w:type="spellEnd"/>
+      <w:r>
+        <w:rPr>
+          <w:i w:val="0"/>
+          <w:color w:val="auto"/>
+        </w:rPr>
+        <w:t xml:space="preserve"> </w:t>
+      </w:r>
+      <w:proofErr w:type="spellStart"/>
+      <w:r>
+        <w:rPr>
+          <w:i w:val="0"/>
+          <w:color w:val="auto"/>
+        </w:rPr>
+        <w:t>vanzare</w:t>
+      </w:r>
+      <w:proofErr w:type="spellEnd"/>
+      <w:r>
+        <w:rPr>
+          <w:i w:val="0"/>
+          <w:color w:val="auto"/>
+        </w:rPr>
+        <w:t>,</w:t>
       </w:r>
     </w:p>
     <w:p>
@@ -2412,7 +3920,39 @@
           <w:i w:val="0"/>
           <w:color w:val="auto"/>
         </w:rPr>
-        <w:t xml:space="preserve">-calculeaza pretul total, </w:t>
+        <w:t>-</w:t>
+      </w:r>
+      <w:proofErr w:type="spellStart"/>
+      <w:r>
+        <w:rPr>
+          <w:i w:val="0"/>
+          <w:color w:val="auto"/>
+        </w:rPr>
+        <w:t>calculeaza</w:t>
+      </w:r>
+      <w:proofErr w:type="spellEnd"/>
+      <w:r>
+        <w:rPr>
+          <w:i w:val="0"/>
+          <w:color w:val="auto"/>
+        </w:rPr>
+        <w:t xml:space="preserve"> </w:t>
+      </w:r>
+      <w:proofErr w:type="spellStart"/>
+      <w:r>
+        <w:rPr>
+          <w:i w:val="0"/>
+          <w:color w:val="auto"/>
+        </w:rPr>
+        <w:t>pretul</w:t>
+      </w:r>
+      <w:proofErr w:type="spellEnd"/>
+      <w:r>
+        <w:rPr>
+          <w:i w:val="0"/>
+          <w:color w:val="auto"/>
+        </w:rPr>
+        <w:t xml:space="preserve"> total, </w:t>
       </w:r>
     </w:p>
     <w:p>
@@ -2428,7 +3968,55 @@
           <w:i w:val="0"/>
           <w:color w:val="auto"/>
         </w:rPr>
-        <w:t xml:space="preserve">-scade produsele din stoc, </w:t>
+        <w:t>-</w:t>
+      </w:r>
+      <w:proofErr w:type="spellStart"/>
+      <w:r>
+        <w:rPr>
+          <w:i w:val="0"/>
+          <w:color w:val="auto"/>
+        </w:rPr>
+        <w:t>scade</w:t>
+      </w:r>
+      <w:proofErr w:type="spellEnd"/>
+      <w:r>
+        <w:rPr>
+          <w:i w:val="0"/>
+          <w:color w:val="auto"/>
+        </w:rPr>
+        <w:t xml:space="preserve"> </w:t>
+      </w:r>
+      <w:proofErr w:type="spellStart"/>
+      <w:r>
+        <w:rPr>
+          <w:i w:val="0"/>
+          <w:color w:val="auto"/>
+        </w:rPr>
+        <w:t>produsele</w:t>
+      </w:r>
+      <w:proofErr w:type="spellEnd"/>
+      <w:r>
+        <w:rPr>
+          <w:i w:val="0"/>
+          <w:color w:val="auto"/>
+        </w:rPr>
+        <w:t xml:space="preserve"> din </w:t>
+      </w:r>
+      <w:proofErr w:type="spellStart"/>
+      <w:r>
+        <w:rPr>
+          <w:i w:val="0"/>
+          <w:color w:val="auto"/>
+        </w:rPr>
+        <w:t>stoc</w:t>
+      </w:r>
+      <w:proofErr w:type="spellEnd"/>
+      <w:r>
+        <w:rPr>
+          <w:i w:val="0"/>
+          <w:color w:val="auto"/>
+        </w:rPr>
+        <w:t xml:space="preserve">, </w:t>
       </w:r>
     </w:p>
     <w:p>
@@ -2444,7 +4032,39 @@
           <w:i w:val="0"/>
           <w:color w:val="auto"/>
         </w:rPr>
-        <w:t xml:space="preserve">-finalizeaza vanzarea </w:t>
+        <w:t>-</w:t>
+      </w:r>
+      <w:proofErr w:type="spellStart"/>
+      <w:r>
+        <w:rPr>
+          <w:i w:val="0"/>
+          <w:color w:val="auto"/>
+        </w:rPr>
+        <w:t>finalizeaza</w:t>
+      </w:r>
+      <w:proofErr w:type="spellEnd"/>
+      <w:r>
+        <w:rPr>
+          <w:i w:val="0"/>
+          <w:color w:val="auto"/>
+        </w:rPr>
+        <w:t xml:space="preserve"> </w:t>
+      </w:r>
+      <w:proofErr w:type="spellStart"/>
+      <w:r>
+        <w:rPr>
+          <w:i w:val="0"/>
+          <w:color w:val="auto"/>
+        </w:rPr>
+        <w:t>vanzarea</w:t>
+      </w:r>
+      <w:proofErr w:type="spellEnd"/>
+      <w:r>
+        <w:rPr>
+          <w:i w:val="0"/>
+          <w:color w:val="auto"/>
+        </w:rPr>
+        <w:t xml:space="preserve"> </w:t>
       </w:r>
     </w:p>
     <w:p>
@@ -2455,21 +4075,92 @@
           <w:color w:val="auto"/>
         </w:rPr>
       </w:pPr>
+      <w:proofErr w:type="gramStart"/>
       <w:r>
         <w:rPr>
           <w:i w:val="0"/>
           <w:color w:val="auto"/>
         </w:rPr>
-        <w:t>-emite o factura.</w:t>
-      </w:r>
+        <w:t>-</w:t>
+      </w:r>
+      <w:proofErr w:type="spellStart"/>
+      <w:r>
+        <w:rPr>
+          <w:i w:val="0"/>
+          <w:color w:val="auto"/>
+        </w:rPr>
+        <w:t>emite</w:t>
+      </w:r>
+      <w:proofErr w:type="spellEnd"/>
+      <w:r>
+        <w:rPr>
+          <w:i w:val="0"/>
+          <w:color w:val="auto"/>
+        </w:rPr>
+        <w:t xml:space="preserve"> o </w:t>
+      </w:r>
+      <w:proofErr w:type="spellStart"/>
+      <w:r>
+        <w:rPr>
+          <w:i w:val="0"/>
+          <w:color w:val="auto"/>
+        </w:rPr>
+        <w:t>factura</w:t>
+      </w:r>
+      <w:proofErr w:type="spellEnd"/>
+      <w:r>
+        <w:rPr>
+          <w:i w:val="0"/>
+          <w:color w:val="auto"/>
+        </w:rPr>
+        <w:t>.</w:t>
+      </w:r>
+      <w:proofErr w:type="gramEnd"/>
     </w:p>
     <w:p>
       <w:pPr>
         <w:pStyle w:val="BodyText"/>
         <w:ind w:left="0"/>
       </w:pPr>
-      <w:r>
-        <w:t>Administratorul care poate sustine urmatoarele operatii:</w:t>
+      <w:proofErr w:type="spellStart"/>
+      <w:r>
+        <w:t>Administratorul</w:t>
+      </w:r>
+      <w:proofErr w:type="spellEnd"/>
+      <w:r>
+        <w:t xml:space="preserve"> care </w:t>
+      </w:r>
+      <w:proofErr w:type="spellStart"/>
+      <w:r>
+        <w:t>poate</w:t>
+      </w:r>
+      <w:proofErr w:type="spellEnd"/>
+      <w:r>
+        <w:t xml:space="preserve"> </w:t>
+      </w:r>
+      <w:proofErr w:type="spellStart"/>
+      <w:r>
+        <w:t>sustine</w:t>
+      </w:r>
+      <w:proofErr w:type="spellEnd"/>
+      <w:r>
+        <w:t xml:space="preserve"> </w:t>
+      </w:r>
+      <w:proofErr w:type="spellStart"/>
+      <w:r>
+        <w:t>urmatoarele</w:t>
+      </w:r>
+      <w:proofErr w:type="spellEnd"/>
+      <w:r>
+        <w:t xml:space="preserve"> </w:t>
+      </w:r>
+      <w:proofErr w:type="spellStart"/>
+      <w:r>
+        <w:t>operatii</w:t>
+      </w:r>
+      <w:proofErr w:type="spellEnd"/>
+      <w:r>
+        <w:t>:</w:t>
       </w:r>
     </w:p>
     <w:p>
@@ -2478,7 +4169,39 @@
         <w:ind w:left="0"/>
       </w:pPr>
       <w:r>
-        <w:t>-operatii CRUD asupra conturilor utilizatorilor,</w:t>
+        <w:t>-</w:t>
+      </w:r>
+      <w:proofErr w:type="spellStart"/>
+      <w:r>
+        <w:t>operatii</w:t>
+      </w:r>
+      <w:proofErr w:type="spellEnd"/>
+      <w:r>
+        <w:t xml:space="preserve"> CRUD </w:t>
+      </w:r>
+      <w:proofErr w:type="spellStart"/>
+      <w:r>
+        <w:t>asupra</w:t>
+      </w:r>
+      <w:proofErr w:type="spellEnd"/>
+      <w:r>
+        <w:t xml:space="preserve"> </w:t>
+      </w:r>
+      <w:proofErr w:type="spellStart"/>
+      <w:r>
+        <w:t>conturilor</w:t>
+      </w:r>
+      <w:proofErr w:type="spellEnd"/>
+      <w:r>
+        <w:t xml:space="preserve"> </w:t>
+      </w:r>
+      <w:proofErr w:type="spellStart"/>
+      <w:r>
+        <w:t>utilizatorilor</w:t>
+      </w:r>
+      <w:proofErr w:type="spellEnd"/>
+      <w:r>
+        <w:t>,</w:t>
       </w:r>
     </w:p>
     <w:p>
@@ -2487,8 +4210,29 @@
         <w:ind w:left="0"/>
       </w:pPr>
       <w:r>
-        <w:t>-operatii CRUD asupra produselor</w:t>
-      </w:r>
+        <w:t>-</w:t>
+      </w:r>
+      <w:proofErr w:type="spellStart"/>
+      <w:r>
+        <w:t>operatii</w:t>
+      </w:r>
+      <w:proofErr w:type="spellEnd"/>
+      <w:r>
+        <w:t xml:space="preserve"> CRUD </w:t>
+      </w:r>
+      <w:proofErr w:type="spellStart"/>
+      <w:r>
+        <w:t>asupra</w:t>
+      </w:r>
+      <w:proofErr w:type="spellEnd"/>
+      <w:r>
+        <w:t xml:space="preserve"> </w:t>
+      </w:r>
+      <w:proofErr w:type="spellStart"/>
+      <w:r>
+        <w:t>produselor</w:t>
+      </w:r>
+      <w:proofErr w:type="spellEnd"/>
     </w:p>
     <w:p>
       <w:pPr>
@@ -2620,12 +4364,21 @@
                 <w:color w:val="auto"/>
               </w:rPr>
             </w:pPr>
-            <w:r>
-              <w:rPr>
-                <w:i w:val="0"/>
-                <w:color w:val="auto"/>
-              </w:rPr>
-              <w:t>Utilizator normal</w:t>
+            <w:proofErr w:type="spellStart"/>
+            <w:r>
+              <w:rPr>
+                <w:i w:val="0"/>
+                <w:color w:val="auto"/>
+              </w:rPr>
+              <w:t>Utilizator</w:t>
+            </w:r>
+            <w:proofErr w:type="spellEnd"/>
+            <w:r>
+              <w:rPr>
+                <w:i w:val="0"/>
+                <w:color w:val="auto"/>
+              </w:rPr>
+              <w:t xml:space="preserve"> normal</w:t>
             </w:r>
           </w:p>
           <w:p>
@@ -2685,8 +4438,33 @@
                 <w:i w:val="0"/>
                 <w:color w:val="auto"/>
               </w:rPr>
-              <w:t>Are drepturi limitate</w:t>
-            </w:r>
+              <w:t xml:space="preserve">Are </w:t>
+            </w:r>
+            <w:proofErr w:type="spellStart"/>
+            <w:r>
+              <w:rPr>
+                <w:i w:val="0"/>
+                <w:color w:val="auto"/>
+              </w:rPr>
+              <w:t>drepturi</w:t>
+            </w:r>
+            <w:proofErr w:type="spellEnd"/>
+            <w:r>
+              <w:rPr>
+                <w:i w:val="0"/>
+                <w:color w:val="auto"/>
+              </w:rPr>
+              <w:t xml:space="preserve"> </w:t>
+            </w:r>
+            <w:proofErr w:type="spellStart"/>
+            <w:r>
+              <w:rPr>
+                <w:i w:val="0"/>
+                <w:color w:val="auto"/>
+              </w:rPr>
+              <w:t>limitate</w:t>
+            </w:r>
+            <w:proofErr w:type="spellEnd"/>
           </w:p>
           <w:p>
             <w:pPr>
@@ -2724,7 +4502,15 @@
               <w:ind w:left="0"/>
             </w:pPr>
             <w:r>
-              <w:t>Are drepturi complete</w:t>
+              <w:t xml:space="preserve">Are </w:t>
+            </w:r>
+            <w:proofErr w:type="spellStart"/>
+            <w:r>
+              <w:t>drepturi</w:t>
+            </w:r>
+            <w:proofErr w:type="spellEnd"/>
+            <w:r>
+              <w:t xml:space="preserve"> complete</w:t>
             </w:r>
           </w:p>
         </w:tc>
@@ -2745,7 +4531,39 @@
                 <w:i w:val="0"/>
                 <w:color w:val="auto"/>
               </w:rPr>
-              <w:t>-initiaza o vanzare,</w:t>
+              <w:t>-</w:t>
+            </w:r>
+            <w:proofErr w:type="spellStart"/>
+            <w:r>
+              <w:rPr>
+                <w:i w:val="0"/>
+                <w:color w:val="auto"/>
+              </w:rPr>
+              <w:t>initiaza</w:t>
+            </w:r>
+            <w:proofErr w:type="spellEnd"/>
+            <w:r>
+              <w:rPr>
+                <w:i w:val="0"/>
+                <w:color w:val="auto"/>
+              </w:rPr>
+              <w:t xml:space="preserve"> o </w:t>
+            </w:r>
+            <w:proofErr w:type="spellStart"/>
+            <w:r>
+              <w:rPr>
+                <w:i w:val="0"/>
+                <w:color w:val="auto"/>
+              </w:rPr>
+              <w:t>vanzare</w:t>
+            </w:r>
+            <w:proofErr w:type="spellEnd"/>
+            <w:r>
+              <w:rPr>
+                <w:i w:val="0"/>
+                <w:color w:val="auto"/>
+              </w:rPr>
+              <w:t>,</w:t>
             </w:r>
           </w:p>
           <w:p>
@@ -2761,7 +4579,71 @@
                 <w:i w:val="0"/>
                 <w:color w:val="auto"/>
               </w:rPr>
-              <w:t>-adauga produse spre vanzare,</w:t>
+              <w:t>-</w:t>
+            </w:r>
+            <w:proofErr w:type="spellStart"/>
+            <w:r>
+              <w:rPr>
+                <w:i w:val="0"/>
+                <w:color w:val="auto"/>
+              </w:rPr>
+              <w:t>adauga</w:t>
+            </w:r>
+            <w:proofErr w:type="spellEnd"/>
+            <w:r>
+              <w:rPr>
+                <w:i w:val="0"/>
+                <w:color w:val="auto"/>
+              </w:rPr>
+              <w:t xml:space="preserve"> </w:t>
+            </w:r>
+            <w:proofErr w:type="spellStart"/>
+            <w:r>
+              <w:rPr>
+                <w:i w:val="0"/>
+                <w:color w:val="auto"/>
+              </w:rPr>
+              <w:t>produse</w:t>
+            </w:r>
+            <w:proofErr w:type="spellEnd"/>
+            <w:r>
+              <w:rPr>
+                <w:i w:val="0"/>
+                <w:color w:val="auto"/>
+              </w:rPr>
+              <w:t xml:space="preserve"> </w:t>
+            </w:r>
+            <w:proofErr w:type="spellStart"/>
+            <w:r>
+              <w:rPr>
+                <w:i w:val="0"/>
+                <w:color w:val="auto"/>
+              </w:rPr>
+              <w:t>spre</w:t>
+            </w:r>
+            <w:proofErr w:type="spellEnd"/>
+            <w:r>
+              <w:rPr>
+                <w:i w:val="0"/>
+                <w:color w:val="auto"/>
+              </w:rPr>
+              <w:t xml:space="preserve"> </w:t>
+            </w:r>
+            <w:proofErr w:type="spellStart"/>
+            <w:r>
+              <w:rPr>
+                <w:i w:val="0"/>
+                <w:color w:val="auto"/>
+              </w:rPr>
+              <w:t>vanzare</w:t>
+            </w:r>
+            <w:proofErr w:type="spellEnd"/>
+            <w:r>
+              <w:rPr>
+                <w:i w:val="0"/>
+                <w:color w:val="auto"/>
+              </w:rPr>
+              <w:t>,</w:t>
             </w:r>
           </w:p>
           <w:p>
@@ -2777,7 +4659,39 @@
                 <w:i w:val="0"/>
                 <w:color w:val="auto"/>
               </w:rPr>
-              <w:t xml:space="preserve">-calculeaza pretul total, </w:t>
+              <w:t>-</w:t>
+            </w:r>
+            <w:proofErr w:type="spellStart"/>
+            <w:r>
+              <w:rPr>
+                <w:i w:val="0"/>
+                <w:color w:val="auto"/>
+              </w:rPr>
+              <w:t>calculeaza</w:t>
+            </w:r>
+            <w:proofErr w:type="spellEnd"/>
+            <w:r>
+              <w:rPr>
+                <w:i w:val="0"/>
+                <w:color w:val="auto"/>
+              </w:rPr>
+              <w:t xml:space="preserve"> </w:t>
+            </w:r>
+            <w:proofErr w:type="spellStart"/>
+            <w:r>
+              <w:rPr>
+                <w:i w:val="0"/>
+                <w:color w:val="auto"/>
+              </w:rPr>
+              <w:t>pretul</w:t>
+            </w:r>
+            <w:proofErr w:type="spellEnd"/>
+            <w:r>
+              <w:rPr>
+                <w:i w:val="0"/>
+                <w:color w:val="auto"/>
+              </w:rPr>
+              <w:t xml:space="preserve"> total, </w:t>
             </w:r>
           </w:p>
           <w:p>
@@ -2793,7 +4707,55 @@
                 <w:i w:val="0"/>
                 <w:color w:val="auto"/>
               </w:rPr>
-              <w:t xml:space="preserve">-scade produsele din stoc, </w:t>
+              <w:t>-</w:t>
+            </w:r>
+            <w:proofErr w:type="spellStart"/>
+            <w:r>
+              <w:rPr>
+                <w:i w:val="0"/>
+                <w:color w:val="auto"/>
+              </w:rPr>
+              <w:t>scade</w:t>
+            </w:r>
+            <w:proofErr w:type="spellEnd"/>
+            <w:r>
+              <w:rPr>
+                <w:i w:val="0"/>
+                <w:color w:val="auto"/>
+              </w:rPr>
+              <w:t xml:space="preserve"> </w:t>
+            </w:r>
+            <w:proofErr w:type="spellStart"/>
+            <w:r>
+              <w:rPr>
+                <w:i w:val="0"/>
+                <w:color w:val="auto"/>
+              </w:rPr>
+              <w:t>produsele</w:t>
+            </w:r>
+            <w:proofErr w:type="spellEnd"/>
+            <w:r>
+              <w:rPr>
+                <w:i w:val="0"/>
+                <w:color w:val="auto"/>
+              </w:rPr>
+              <w:t xml:space="preserve"> din </w:t>
+            </w:r>
+            <w:proofErr w:type="spellStart"/>
+            <w:r>
+              <w:rPr>
+                <w:i w:val="0"/>
+                <w:color w:val="auto"/>
+              </w:rPr>
+              <w:t>stoc</w:t>
+            </w:r>
+            <w:proofErr w:type="spellEnd"/>
+            <w:r>
+              <w:rPr>
+                <w:i w:val="0"/>
+                <w:color w:val="auto"/>
+              </w:rPr>
+              <w:t xml:space="preserve">, </w:t>
             </w:r>
           </w:p>
           <w:p>
@@ -2809,7 +4771,39 @@
                 <w:i w:val="0"/>
                 <w:color w:val="auto"/>
               </w:rPr>
-              <w:t xml:space="preserve">-finalizeaza vanzarea </w:t>
+              <w:t>-</w:t>
+            </w:r>
+            <w:proofErr w:type="spellStart"/>
+            <w:r>
+              <w:rPr>
+                <w:i w:val="0"/>
+                <w:color w:val="auto"/>
+              </w:rPr>
+              <w:t>finalizeaza</w:t>
+            </w:r>
+            <w:proofErr w:type="spellEnd"/>
+            <w:r>
+              <w:rPr>
+                <w:i w:val="0"/>
+                <w:color w:val="auto"/>
+              </w:rPr>
+              <w:t xml:space="preserve"> </w:t>
+            </w:r>
+            <w:proofErr w:type="spellStart"/>
+            <w:r>
+              <w:rPr>
+                <w:i w:val="0"/>
+                <w:color w:val="auto"/>
+              </w:rPr>
+              <w:t>vanzarea</w:t>
+            </w:r>
+            <w:proofErr w:type="spellEnd"/>
+            <w:r>
+              <w:rPr>
+                <w:i w:val="0"/>
+                <w:color w:val="auto"/>
+              </w:rPr>
+              <w:t xml:space="preserve"> </w:t>
             </w:r>
           </w:p>
           <w:p>
@@ -2825,7 +4819,23 @@
                 <w:i w:val="0"/>
                 <w:color w:val="auto"/>
               </w:rPr>
-              <w:t>-emite o facture</w:t>
+              <w:t>-</w:t>
+            </w:r>
+            <w:proofErr w:type="spellStart"/>
+            <w:r>
+              <w:rPr>
+                <w:i w:val="0"/>
+                <w:color w:val="auto"/>
+              </w:rPr>
+              <w:t>emite</w:t>
+            </w:r>
+            <w:proofErr w:type="spellEnd"/>
+            <w:r>
+              <w:rPr>
+                <w:i w:val="0"/>
+                <w:color w:val="auto"/>
+              </w:rPr>
+              <w:t xml:space="preserve"> o facture</w:t>
             </w:r>
           </w:p>
           <w:p>
@@ -2839,7 +4849,39 @@
               <w:ind w:left="0"/>
             </w:pPr>
             <w:r>
-              <w:t>-operatii CRUD asupra conturilor utilizatorilor,</w:t>
+              <w:t>-</w:t>
+            </w:r>
+            <w:proofErr w:type="spellStart"/>
+            <w:r>
+              <w:t>operatii</w:t>
+            </w:r>
+            <w:proofErr w:type="spellEnd"/>
+            <w:r>
+              <w:t xml:space="preserve"> CRUD </w:t>
+            </w:r>
+            <w:proofErr w:type="spellStart"/>
+            <w:r>
+              <w:t>asupra</w:t>
+            </w:r>
+            <w:proofErr w:type="spellEnd"/>
+            <w:r>
+              <w:t xml:space="preserve"> </w:t>
+            </w:r>
+            <w:proofErr w:type="spellStart"/>
+            <w:r>
+              <w:t>conturilor</w:t>
+            </w:r>
+            <w:proofErr w:type="spellEnd"/>
+            <w:r>
+              <w:t xml:space="preserve"> </w:t>
+            </w:r>
+            <w:proofErr w:type="spellStart"/>
+            <w:r>
+              <w:t>utilizatorilor</w:t>
+            </w:r>
+            <w:proofErr w:type="spellEnd"/>
+            <w:r>
+              <w:t>,</w:t>
             </w:r>
           </w:p>
           <w:p>
@@ -2848,8 +4890,29 @@
               <w:ind w:left="0"/>
             </w:pPr>
             <w:r>
-              <w:t>-operatii CRUD asupra produselor</w:t>
-            </w:r>
+              <w:t>-</w:t>
+            </w:r>
+            <w:proofErr w:type="spellStart"/>
+            <w:r>
+              <w:t>operatii</w:t>
+            </w:r>
+            <w:proofErr w:type="spellEnd"/>
+            <w:r>
+              <w:t xml:space="preserve"> CRUD </w:t>
+            </w:r>
+            <w:proofErr w:type="spellStart"/>
+            <w:r>
+              <w:t>asupra</w:t>
+            </w:r>
+            <w:proofErr w:type="spellEnd"/>
+            <w:r>
+              <w:t xml:space="preserve"> </w:t>
+            </w:r>
+            <w:proofErr w:type="spellStart"/>
+            <w:r>
+              <w:t>produselor</w:t>
+            </w:r>
+            <w:proofErr w:type="spellEnd"/>
           </w:p>
           <w:p>
             <w:pPr>
@@ -3014,12 +5077,21 @@
                 <w:color w:val="auto"/>
               </w:rPr>
             </w:pPr>
-            <w:r>
-              <w:rPr>
-                <w:i w:val="0"/>
-                <w:color w:val="auto"/>
-              </w:rPr>
-              <w:t>Utilizator normal</w:t>
+            <w:proofErr w:type="spellStart"/>
+            <w:r>
+              <w:rPr>
+                <w:i w:val="0"/>
+                <w:color w:val="auto"/>
+              </w:rPr>
+              <w:t>Utilizator</w:t>
+            </w:r>
+            <w:proofErr w:type="spellEnd"/>
+            <w:r>
+              <w:rPr>
+                <w:i w:val="0"/>
+                <w:color w:val="auto"/>
+              </w:rPr>
+              <w:t xml:space="preserve"> normal</w:t>
             </w:r>
           </w:p>
           <w:p>
@@ -3086,8 +5158,33 @@
                 <w:i w:val="0"/>
                 <w:color w:val="auto"/>
               </w:rPr>
-              <w:t>Are drepturi limitate</w:t>
-            </w:r>
+              <w:t xml:space="preserve">Are </w:t>
+            </w:r>
+            <w:proofErr w:type="spellStart"/>
+            <w:r>
+              <w:rPr>
+                <w:i w:val="0"/>
+                <w:color w:val="auto"/>
+              </w:rPr>
+              <w:t>drepturi</w:t>
+            </w:r>
+            <w:proofErr w:type="spellEnd"/>
+            <w:r>
+              <w:rPr>
+                <w:i w:val="0"/>
+                <w:color w:val="auto"/>
+              </w:rPr>
+              <w:t xml:space="preserve"> </w:t>
+            </w:r>
+            <w:proofErr w:type="spellStart"/>
+            <w:r>
+              <w:rPr>
+                <w:i w:val="0"/>
+                <w:color w:val="auto"/>
+              </w:rPr>
+              <w:t>limitate</w:t>
+            </w:r>
+            <w:proofErr w:type="spellEnd"/>
           </w:p>
           <w:p>
             <w:pPr>
@@ -3136,7 +5233,23 @@
                 <w:i w:val="0"/>
                 <w:color w:val="auto"/>
               </w:rPr>
-              <w:t>Are drepturi complete</w:t>
+              <w:t xml:space="preserve">Are </w:t>
+            </w:r>
+            <w:proofErr w:type="spellStart"/>
+            <w:r>
+              <w:rPr>
+                <w:i w:val="0"/>
+                <w:color w:val="auto"/>
+              </w:rPr>
+              <w:t>drepturi</w:t>
+            </w:r>
+            <w:proofErr w:type="spellEnd"/>
+            <w:r>
+              <w:rPr>
+                <w:i w:val="0"/>
+                <w:color w:val="auto"/>
+              </w:rPr>
+              <w:t xml:space="preserve"> complete</w:t>
             </w:r>
           </w:p>
         </w:tc>
@@ -3157,7 +5270,39 @@
                 <w:i w:val="0"/>
                 <w:color w:val="auto"/>
               </w:rPr>
-              <w:t>-initiaza o vanzare,</w:t>
+              <w:t>-</w:t>
+            </w:r>
+            <w:proofErr w:type="spellStart"/>
+            <w:r>
+              <w:rPr>
+                <w:i w:val="0"/>
+                <w:color w:val="auto"/>
+              </w:rPr>
+              <w:t>initiaza</w:t>
+            </w:r>
+            <w:proofErr w:type="spellEnd"/>
+            <w:r>
+              <w:rPr>
+                <w:i w:val="0"/>
+                <w:color w:val="auto"/>
+              </w:rPr>
+              <w:t xml:space="preserve"> o </w:t>
+            </w:r>
+            <w:proofErr w:type="spellStart"/>
+            <w:r>
+              <w:rPr>
+                <w:i w:val="0"/>
+                <w:color w:val="auto"/>
+              </w:rPr>
+              <w:t>vanzare</w:t>
+            </w:r>
+            <w:proofErr w:type="spellEnd"/>
+            <w:r>
+              <w:rPr>
+                <w:i w:val="0"/>
+                <w:color w:val="auto"/>
+              </w:rPr>
+              <w:t>,</w:t>
             </w:r>
           </w:p>
           <w:p>
@@ -3173,7 +5318,71 @@
                 <w:i w:val="0"/>
                 <w:color w:val="auto"/>
               </w:rPr>
-              <w:t>-adauga produse spre vanzare,</w:t>
+              <w:t>-</w:t>
+            </w:r>
+            <w:proofErr w:type="spellStart"/>
+            <w:r>
+              <w:rPr>
+                <w:i w:val="0"/>
+                <w:color w:val="auto"/>
+              </w:rPr>
+              <w:t>adauga</w:t>
+            </w:r>
+            <w:proofErr w:type="spellEnd"/>
+            <w:r>
+              <w:rPr>
+                <w:i w:val="0"/>
+                <w:color w:val="auto"/>
+              </w:rPr>
+              <w:t xml:space="preserve"> </w:t>
+            </w:r>
+            <w:proofErr w:type="spellStart"/>
+            <w:r>
+              <w:rPr>
+                <w:i w:val="0"/>
+                <w:color w:val="auto"/>
+              </w:rPr>
+              <w:t>produse</w:t>
+            </w:r>
+            <w:proofErr w:type="spellEnd"/>
+            <w:r>
+              <w:rPr>
+                <w:i w:val="0"/>
+                <w:color w:val="auto"/>
+              </w:rPr>
+              <w:t xml:space="preserve"> </w:t>
+            </w:r>
+            <w:proofErr w:type="spellStart"/>
+            <w:r>
+              <w:rPr>
+                <w:i w:val="0"/>
+                <w:color w:val="auto"/>
+              </w:rPr>
+              <w:t>spre</w:t>
+            </w:r>
+            <w:proofErr w:type="spellEnd"/>
+            <w:r>
+              <w:rPr>
+                <w:i w:val="0"/>
+                <w:color w:val="auto"/>
+              </w:rPr>
+              <w:t xml:space="preserve"> </w:t>
+            </w:r>
+            <w:proofErr w:type="spellStart"/>
+            <w:r>
+              <w:rPr>
+                <w:i w:val="0"/>
+                <w:color w:val="auto"/>
+              </w:rPr>
+              <w:t>vanzare</w:t>
+            </w:r>
+            <w:proofErr w:type="spellEnd"/>
+            <w:r>
+              <w:rPr>
+                <w:i w:val="0"/>
+                <w:color w:val="auto"/>
+              </w:rPr>
+              <w:t>,</w:t>
             </w:r>
           </w:p>
           <w:p>
@@ -3189,7 +5398,39 @@
                 <w:i w:val="0"/>
                 <w:color w:val="auto"/>
               </w:rPr>
-              <w:t xml:space="preserve">-calculeaza pretul total, </w:t>
+              <w:t>-</w:t>
+            </w:r>
+            <w:proofErr w:type="spellStart"/>
+            <w:r>
+              <w:rPr>
+                <w:i w:val="0"/>
+                <w:color w:val="auto"/>
+              </w:rPr>
+              <w:t>calculeaza</w:t>
+            </w:r>
+            <w:proofErr w:type="spellEnd"/>
+            <w:r>
+              <w:rPr>
+                <w:i w:val="0"/>
+                <w:color w:val="auto"/>
+              </w:rPr>
+              <w:t xml:space="preserve"> </w:t>
+            </w:r>
+            <w:proofErr w:type="spellStart"/>
+            <w:r>
+              <w:rPr>
+                <w:i w:val="0"/>
+                <w:color w:val="auto"/>
+              </w:rPr>
+              <w:t>pretul</w:t>
+            </w:r>
+            <w:proofErr w:type="spellEnd"/>
+            <w:r>
+              <w:rPr>
+                <w:i w:val="0"/>
+                <w:color w:val="auto"/>
+              </w:rPr>
+              <w:t xml:space="preserve"> total, </w:t>
             </w:r>
           </w:p>
           <w:p>
@@ -3205,7 +5446,55 @@
                 <w:i w:val="0"/>
                 <w:color w:val="auto"/>
               </w:rPr>
-              <w:t xml:space="preserve">-scade produsele din stoc, </w:t>
+              <w:t>-</w:t>
+            </w:r>
+            <w:proofErr w:type="spellStart"/>
+            <w:r>
+              <w:rPr>
+                <w:i w:val="0"/>
+                <w:color w:val="auto"/>
+              </w:rPr>
+              <w:t>scade</w:t>
+            </w:r>
+            <w:proofErr w:type="spellEnd"/>
+            <w:r>
+              <w:rPr>
+                <w:i w:val="0"/>
+                <w:color w:val="auto"/>
+              </w:rPr>
+              <w:t xml:space="preserve"> </w:t>
+            </w:r>
+            <w:proofErr w:type="spellStart"/>
+            <w:r>
+              <w:rPr>
+                <w:i w:val="0"/>
+                <w:color w:val="auto"/>
+              </w:rPr>
+              <w:t>produsele</w:t>
+            </w:r>
+            <w:proofErr w:type="spellEnd"/>
+            <w:r>
+              <w:rPr>
+                <w:i w:val="0"/>
+                <w:color w:val="auto"/>
+              </w:rPr>
+              <w:t xml:space="preserve"> din </w:t>
+            </w:r>
+            <w:proofErr w:type="spellStart"/>
+            <w:r>
+              <w:rPr>
+                <w:i w:val="0"/>
+                <w:color w:val="auto"/>
+              </w:rPr>
+              <w:t>stoc</w:t>
+            </w:r>
+            <w:proofErr w:type="spellEnd"/>
+            <w:r>
+              <w:rPr>
+                <w:i w:val="0"/>
+                <w:color w:val="auto"/>
+              </w:rPr>
+              <w:t xml:space="preserve">, </w:t>
             </w:r>
           </w:p>
           <w:p>
@@ -3221,7 +5510,39 @@
                 <w:i w:val="0"/>
                 <w:color w:val="auto"/>
               </w:rPr>
-              <w:t xml:space="preserve">-finalizeaza vanzarea </w:t>
+              <w:t>-</w:t>
+            </w:r>
+            <w:proofErr w:type="spellStart"/>
+            <w:r>
+              <w:rPr>
+                <w:i w:val="0"/>
+                <w:color w:val="auto"/>
+              </w:rPr>
+              <w:t>finalizeaza</w:t>
+            </w:r>
+            <w:proofErr w:type="spellEnd"/>
+            <w:r>
+              <w:rPr>
+                <w:i w:val="0"/>
+                <w:color w:val="auto"/>
+              </w:rPr>
+              <w:t xml:space="preserve"> </w:t>
+            </w:r>
+            <w:proofErr w:type="spellStart"/>
+            <w:r>
+              <w:rPr>
+                <w:i w:val="0"/>
+                <w:color w:val="auto"/>
+              </w:rPr>
+              <w:t>vanzarea</w:t>
+            </w:r>
+            <w:proofErr w:type="spellEnd"/>
+            <w:r>
+              <w:rPr>
+                <w:i w:val="0"/>
+                <w:color w:val="auto"/>
+              </w:rPr>
+              <w:t xml:space="preserve"> </w:t>
             </w:r>
           </w:p>
           <w:p>
@@ -3237,8 +5558,25 @@
                 <w:i w:val="0"/>
                 <w:color w:val="auto"/>
               </w:rPr>
-              <w:t xml:space="preserve">-emite o </w:t>
-            </w:r>
+              <w:t>-</w:t>
+            </w:r>
+            <w:proofErr w:type="spellStart"/>
+            <w:r>
+              <w:rPr>
+                <w:i w:val="0"/>
+                <w:color w:val="auto"/>
+              </w:rPr>
+              <w:t>emite</w:t>
+            </w:r>
+            <w:proofErr w:type="spellEnd"/>
+            <w:r>
+              <w:rPr>
+                <w:i w:val="0"/>
+                <w:color w:val="auto"/>
+              </w:rPr>
+              <w:t xml:space="preserve"> o </w:t>
+            </w:r>
+            <w:proofErr w:type="spellStart"/>
             <w:r>
               <w:rPr>
                 <w:i w:val="0"/>
@@ -3246,6 +5584,7 @@
               </w:rPr>
               <w:t>factura</w:t>
             </w:r>
+            <w:proofErr w:type="spellEnd"/>
           </w:p>
           <w:p>
             <w:pPr>
@@ -3258,7 +5597,39 @@
               <w:ind w:left="0"/>
             </w:pPr>
             <w:r>
-              <w:t>-operatii CRUD asupra conturilor utilizatorilor,</w:t>
+              <w:t>-</w:t>
+            </w:r>
+            <w:proofErr w:type="spellStart"/>
+            <w:r>
+              <w:t>operatii</w:t>
+            </w:r>
+            <w:proofErr w:type="spellEnd"/>
+            <w:r>
+              <w:t xml:space="preserve"> CRUD </w:t>
+            </w:r>
+            <w:proofErr w:type="spellStart"/>
+            <w:r>
+              <w:t>asupra</w:t>
+            </w:r>
+            <w:proofErr w:type="spellEnd"/>
+            <w:r>
+              <w:t xml:space="preserve"> </w:t>
+            </w:r>
+            <w:proofErr w:type="spellStart"/>
+            <w:r>
+              <w:t>conturilor</w:t>
+            </w:r>
+            <w:proofErr w:type="spellEnd"/>
+            <w:r>
+              <w:t xml:space="preserve"> </w:t>
+            </w:r>
+            <w:proofErr w:type="spellStart"/>
+            <w:r>
+              <w:t>utilizatorilor</w:t>
+            </w:r>
+            <w:proofErr w:type="spellEnd"/>
+            <w:r>
+              <w:t>,</w:t>
             </w:r>
           </w:p>
           <w:p>
@@ -3267,8 +5638,29 @@
               <w:ind w:left="0"/>
             </w:pPr>
             <w:r>
-              <w:t>-operatii CRUD asupra produselor</w:t>
-            </w:r>
+              <w:t>-</w:t>
+            </w:r>
+            <w:proofErr w:type="spellStart"/>
+            <w:r>
+              <w:t>operatii</w:t>
+            </w:r>
+            <w:proofErr w:type="spellEnd"/>
+            <w:r>
+              <w:t xml:space="preserve"> CRUD </w:t>
+            </w:r>
+            <w:proofErr w:type="spellStart"/>
+            <w:r>
+              <w:t>asupra</w:t>
+            </w:r>
+            <w:proofErr w:type="spellEnd"/>
+            <w:r>
+              <w:t xml:space="preserve"> </w:t>
+            </w:r>
+            <w:proofErr w:type="spellStart"/>
+            <w:r>
+              <w:t>produselor</w:t>
+            </w:r>
+            <w:proofErr w:type="spellEnd"/>
           </w:p>
           <w:p>
             <w:pPr>
@@ -3341,8 +5733,146 @@
         <w:pStyle w:val="BodyText"/>
         <w:ind w:left="0"/>
       </w:pPr>
-      <w:r>
-        <w:t xml:space="preserve">Mediul in careeste folosita aplicatie reprezinta o companie de vanzari. Sunt implicati un anumit numar de angajati care pot fi de doua tipuri: simpli si administrator. </w:t>
+      <w:proofErr w:type="spellStart"/>
+      <w:proofErr w:type="gramStart"/>
+      <w:r>
+        <w:t>Mediul</w:t>
+      </w:r>
+      <w:proofErr w:type="spellEnd"/>
+      <w:r>
+        <w:t xml:space="preserve"> in </w:t>
+      </w:r>
+      <w:proofErr w:type="spellStart"/>
+      <w:r>
+        <w:t>careeste</w:t>
+      </w:r>
+      <w:proofErr w:type="spellEnd"/>
+      <w:r>
+        <w:t xml:space="preserve"> </w:t>
+      </w:r>
+      <w:proofErr w:type="spellStart"/>
+      <w:r>
+        <w:t>folosita</w:t>
+      </w:r>
+      <w:proofErr w:type="spellEnd"/>
+      <w:r>
+        <w:t xml:space="preserve"> </w:t>
+      </w:r>
+      <w:proofErr w:type="spellStart"/>
+      <w:r>
+        <w:t>aplicatie</w:t>
+      </w:r>
+      <w:proofErr w:type="spellEnd"/>
+      <w:r>
+        <w:t xml:space="preserve"> </w:t>
+      </w:r>
+      <w:proofErr w:type="spellStart"/>
+      <w:r>
+        <w:t>reprezinta</w:t>
+      </w:r>
+      <w:proofErr w:type="spellEnd"/>
+      <w:r>
+        <w:t xml:space="preserve"> o </w:t>
+      </w:r>
+      <w:proofErr w:type="spellStart"/>
+      <w:r>
+        <w:t>companie</w:t>
+      </w:r>
+      <w:proofErr w:type="spellEnd"/>
+      <w:r>
+        <w:t xml:space="preserve"> de </w:t>
+      </w:r>
+      <w:proofErr w:type="spellStart"/>
+      <w:r>
+        <w:t>vanzari</w:t>
+      </w:r>
+      <w:proofErr w:type="spellEnd"/>
+      <w:r>
+        <w:t>.</w:t>
+      </w:r>
+      <w:proofErr w:type="gramEnd"/>
+      <w:r>
+        <w:t xml:space="preserve"> </w:t>
+      </w:r>
+      <w:proofErr w:type="spellStart"/>
+      <w:r>
+        <w:t>Sunt</w:t>
+      </w:r>
+      <w:proofErr w:type="spellEnd"/>
+      <w:r>
+        <w:t xml:space="preserve"> </w:t>
+      </w:r>
+      <w:proofErr w:type="spellStart"/>
+      <w:r>
+        <w:t>implicati</w:t>
+      </w:r>
+      <w:proofErr w:type="spellEnd"/>
+      <w:r>
+        <w:t xml:space="preserve"> </w:t>
+      </w:r>
+      <w:proofErr w:type="gramStart"/>
+      <w:r>
+        <w:t>un</w:t>
+      </w:r>
+      <w:proofErr w:type="gramEnd"/>
+      <w:r>
+        <w:t xml:space="preserve"> </w:t>
+      </w:r>
+      <w:proofErr w:type="spellStart"/>
+      <w:r>
+        <w:t>anumit</w:t>
+      </w:r>
+      <w:proofErr w:type="spellEnd"/>
+      <w:r>
+        <w:t xml:space="preserve"> </w:t>
+      </w:r>
+      <w:proofErr w:type="spellStart"/>
+      <w:r>
+        <w:t>numar</w:t>
+      </w:r>
+      <w:proofErr w:type="spellEnd"/>
+      <w:r>
+        <w:t xml:space="preserve"> de </w:t>
+      </w:r>
+      <w:proofErr w:type="spellStart"/>
+      <w:r>
+        <w:t>angajati</w:t>
+      </w:r>
+      <w:proofErr w:type="spellEnd"/>
+      <w:r>
+        <w:t xml:space="preserve"> care pot fi de </w:t>
+      </w:r>
+      <w:proofErr w:type="spellStart"/>
+      <w:r>
+        <w:t>doua</w:t>
+      </w:r>
+      <w:proofErr w:type="spellEnd"/>
+      <w:r>
+        <w:t xml:space="preserve"> </w:t>
+      </w:r>
+      <w:proofErr w:type="spellStart"/>
+      <w:r>
+        <w:t>tipuri</w:t>
+      </w:r>
+      <w:proofErr w:type="spellEnd"/>
+      <w:r>
+        <w:t xml:space="preserve">: </w:t>
+      </w:r>
+      <w:proofErr w:type="spellStart"/>
+      <w:r>
+        <w:t>simpli</w:t>
+      </w:r>
+      <w:proofErr w:type="spellEnd"/>
+      <w:r>
+        <w:t xml:space="preserve"> </w:t>
+      </w:r>
+      <w:proofErr w:type="spellStart"/>
+      <w:r>
+        <w:t>si</w:t>
+      </w:r>
+      <w:proofErr w:type="spellEnd"/>
+      <w:r>
+        <w:t xml:space="preserve"> administrator. </w:t>
       </w:r>
     </w:p>
     <w:p>
@@ -3350,8 +5880,253 @@
         <w:pStyle w:val="BodyText"/>
         <w:ind w:left="0"/>
       </w:pPr>
-      <w:r>
-        <w:t>Activitatile principale sunt acelea de a initia o vanzare, adauga produse spre vanzare, calcula pretul total, actualiza stocul de produse, finaliza vanzarea, emite facturi si de a realiza operatii de inserare, gasire, editare si stergere a conturilor de utilizator sau a produselor.</w:t>
+      <w:proofErr w:type="spellStart"/>
+      <w:r>
+        <w:t>Activitatile</w:t>
+      </w:r>
+      <w:proofErr w:type="spellEnd"/>
+      <w:r>
+        <w:t xml:space="preserve"> </w:t>
+      </w:r>
+      <w:proofErr w:type="spellStart"/>
+      <w:r>
+        <w:t>principale</w:t>
+      </w:r>
+      <w:proofErr w:type="spellEnd"/>
+      <w:r>
+        <w:t xml:space="preserve"> </w:t>
+      </w:r>
+      <w:proofErr w:type="spellStart"/>
+      <w:r>
+        <w:t>sunt</w:t>
+      </w:r>
+      <w:proofErr w:type="spellEnd"/>
+      <w:r>
+        <w:t xml:space="preserve"> </w:t>
+      </w:r>
+      <w:proofErr w:type="spellStart"/>
+      <w:r>
+        <w:t>acelea</w:t>
+      </w:r>
+      <w:proofErr w:type="spellEnd"/>
+      <w:r>
+        <w:t xml:space="preserve"> de a </w:t>
+      </w:r>
+      <w:proofErr w:type="spellStart"/>
+      <w:r>
+        <w:t>initia</w:t>
+      </w:r>
+      <w:proofErr w:type="spellEnd"/>
+      <w:r>
+        <w:t xml:space="preserve"> o </w:t>
+      </w:r>
+      <w:proofErr w:type="spellStart"/>
+      <w:r>
+        <w:t>vanzare</w:t>
+      </w:r>
+      <w:proofErr w:type="spellEnd"/>
+      <w:r>
+        <w:t xml:space="preserve">, </w:t>
+      </w:r>
+      <w:proofErr w:type="spellStart"/>
+      <w:r>
+        <w:t>adauga</w:t>
+      </w:r>
+      <w:proofErr w:type="spellEnd"/>
+      <w:r>
+        <w:t xml:space="preserve"> </w:t>
+      </w:r>
+      <w:proofErr w:type="spellStart"/>
+      <w:r>
+        <w:t>produse</w:t>
+      </w:r>
+      <w:proofErr w:type="spellEnd"/>
+      <w:r>
+        <w:t xml:space="preserve"> </w:t>
+      </w:r>
+      <w:proofErr w:type="spellStart"/>
+      <w:r>
+        <w:t>spre</w:t>
+      </w:r>
+      <w:proofErr w:type="spellEnd"/>
+      <w:r>
+        <w:t xml:space="preserve"> </w:t>
+      </w:r>
+      <w:proofErr w:type="spellStart"/>
+      <w:r>
+        <w:t>vanzare</w:t>
+      </w:r>
+      <w:proofErr w:type="spellEnd"/>
+      <w:r>
+        <w:t xml:space="preserve">, </w:t>
+      </w:r>
+      <w:proofErr w:type="spellStart"/>
+      <w:r>
+        <w:t>calcula</w:t>
+      </w:r>
+      <w:proofErr w:type="spellEnd"/>
+      <w:r>
+        <w:t xml:space="preserve"> </w:t>
+      </w:r>
+      <w:proofErr w:type="spellStart"/>
+      <w:r>
+        <w:t>pretul</w:t>
+      </w:r>
+      <w:proofErr w:type="spellEnd"/>
+      <w:r>
+        <w:t xml:space="preserve"> total, </w:t>
+      </w:r>
+      <w:proofErr w:type="spellStart"/>
+      <w:r>
+        <w:t>actualiza</w:t>
+      </w:r>
+      <w:proofErr w:type="spellEnd"/>
+      <w:r>
+        <w:t xml:space="preserve"> </w:t>
+      </w:r>
+      <w:proofErr w:type="spellStart"/>
+      <w:r>
+        <w:t>stocul</w:t>
+      </w:r>
+      <w:proofErr w:type="spellEnd"/>
+      <w:r>
+        <w:t xml:space="preserve"> de </w:t>
+      </w:r>
+      <w:proofErr w:type="spellStart"/>
+      <w:r>
+        <w:t>produse</w:t>
+      </w:r>
+      <w:proofErr w:type="spellEnd"/>
+      <w:r>
+        <w:t xml:space="preserve">, </w:t>
+      </w:r>
+      <w:proofErr w:type="spellStart"/>
+      <w:r>
+        <w:t>finaliza</w:t>
+      </w:r>
+      <w:proofErr w:type="spellEnd"/>
+      <w:r>
+        <w:t xml:space="preserve"> </w:t>
+      </w:r>
+      <w:proofErr w:type="spellStart"/>
+      <w:r>
+        <w:t>vanzarea</w:t>
+      </w:r>
+      <w:proofErr w:type="spellEnd"/>
+      <w:r>
+        <w:t xml:space="preserve">, </w:t>
+      </w:r>
+      <w:proofErr w:type="spellStart"/>
+      <w:r>
+        <w:t>emite</w:t>
+      </w:r>
+      <w:proofErr w:type="spellEnd"/>
+      <w:r>
+        <w:t xml:space="preserve"> </w:t>
+      </w:r>
+      <w:proofErr w:type="spellStart"/>
+      <w:r>
+        <w:t>facturi</w:t>
+      </w:r>
+      <w:proofErr w:type="spellEnd"/>
+      <w:r>
+        <w:t xml:space="preserve"> </w:t>
+      </w:r>
+      <w:proofErr w:type="spellStart"/>
+      <w:r>
+        <w:t>si</w:t>
+      </w:r>
+      <w:proofErr w:type="spellEnd"/>
+      <w:r>
+        <w:t xml:space="preserve"> de a </w:t>
+      </w:r>
+      <w:proofErr w:type="spellStart"/>
+      <w:r>
+        <w:t>realiza</w:t>
+      </w:r>
+      <w:proofErr w:type="spellEnd"/>
+      <w:r>
+        <w:t xml:space="preserve"> </w:t>
+      </w:r>
+      <w:proofErr w:type="spellStart"/>
+      <w:r>
+        <w:t>operatii</w:t>
+      </w:r>
+      <w:proofErr w:type="spellEnd"/>
+      <w:r>
+        <w:t xml:space="preserve"> de </w:t>
+      </w:r>
+      <w:proofErr w:type="spellStart"/>
+      <w:r>
+        <w:t>inserare</w:t>
+      </w:r>
+      <w:proofErr w:type="spellEnd"/>
+      <w:r>
+        <w:t xml:space="preserve">, </w:t>
+      </w:r>
+      <w:proofErr w:type="spellStart"/>
+      <w:r>
+        <w:t>gasire</w:t>
+      </w:r>
+      <w:proofErr w:type="spellEnd"/>
+      <w:r>
+        <w:t xml:space="preserve">, </w:t>
+      </w:r>
+      <w:proofErr w:type="spellStart"/>
+      <w:r>
+        <w:t>editare</w:t>
+      </w:r>
+      <w:proofErr w:type="spellEnd"/>
+      <w:r>
+        <w:t xml:space="preserve"> </w:t>
+      </w:r>
+      <w:proofErr w:type="spellStart"/>
+      <w:r>
+        <w:t>si</w:t>
+      </w:r>
+      <w:proofErr w:type="spellEnd"/>
+      <w:r>
+        <w:t xml:space="preserve"> </w:t>
+      </w:r>
+      <w:proofErr w:type="spellStart"/>
+      <w:r>
+        <w:t>stergere</w:t>
+      </w:r>
+      <w:proofErr w:type="spellEnd"/>
+      <w:r>
+        <w:t xml:space="preserve"> a </w:t>
+      </w:r>
+      <w:proofErr w:type="spellStart"/>
+      <w:r>
+        <w:t>conturilor</w:t>
+      </w:r>
+      <w:proofErr w:type="spellEnd"/>
+      <w:r>
+        <w:t xml:space="preserve"> de </w:t>
+      </w:r>
+      <w:proofErr w:type="spellStart"/>
+      <w:r>
+        <w:t>utilizator</w:t>
+      </w:r>
+      <w:proofErr w:type="spellEnd"/>
+      <w:r>
+        <w:t xml:space="preserve"> </w:t>
+      </w:r>
+      <w:proofErr w:type="spellStart"/>
+      <w:r>
+        <w:t>sau</w:t>
+      </w:r>
+      <w:proofErr w:type="spellEnd"/>
+      <w:r>
+        <w:t xml:space="preserve"> a </w:t>
+      </w:r>
+      <w:proofErr w:type="spellStart"/>
+      <w:r>
+        <w:t>produselor</w:t>
+      </w:r>
+      <w:proofErr w:type="spellEnd"/>
+      <w:r>
+        <w:t>.</w:t>
       </w:r>
     </w:p>
     <w:p>
@@ -3390,8 +6165,8 @@
       </w:pPr>
     </w:p>
     <w:sectPr>
-      <w:headerReference w:type="default" r:id="rId9"/>
-      <w:footerReference w:type="default" r:id="rId10"/>
+      <w:headerReference w:type="default" r:id="rId14"/>
+      <w:footerReference w:type="default" r:id="rId15"/>
       <w:pgSz w:w="12240" w:h="15840" w:code="1"/>
       <w:pgMar w:top="1440" w:right="1440" w:bottom="1440" w:left="1440" w:header="720" w:footer="720" w:gutter="0"/>
       <w:cols w:space="720"/>
@@ -3426,6 +6201,36 @@
 </file>
 
 <file path=word/footer1.xml><?xml version="1.0" encoding="utf-8"?>
+<w:ftr xmlns:wpc="http://schemas.microsoft.com/office/word/2010/wordprocessingCanvas" xmlns:mc="http://schemas.openxmlformats.org/markup-compatibility/2006" xmlns:o="urn:schemas-microsoft-com:office:office" xmlns:r="http://schemas.openxmlformats.org/officeDocument/2006/relationships" xmlns:m="http://schemas.openxmlformats.org/officeDocument/2006/math" xmlns:v="urn:schemas-microsoft-com:vml" xmlns:wp14="http://schemas.microsoft.com/office/word/2010/wordprocessingDrawing" xmlns:wp="http://schemas.openxmlformats.org/drawingml/2006/wordprocessingDrawing" xmlns:w10="urn:schemas-microsoft-com:office:word" xmlns:w="http://schemas.openxmlformats.org/wordprocessingml/2006/main" xmlns:w14="http://schemas.microsoft.com/office/word/2010/wordml" xmlns:wpg="http://schemas.microsoft.com/office/word/2010/wordprocessingGroup" xmlns:wpi="http://schemas.microsoft.com/office/word/2010/wordprocessingInk" xmlns:wne="http://schemas.microsoft.com/office/word/2006/wordml" xmlns:wps="http://schemas.microsoft.com/office/word/2010/wordprocessingShape" mc:Ignorable="w14 wp14">
+  <w:p>
+    <w:pPr>
+      <w:pStyle w:val="Footer"/>
+    </w:pPr>
+  </w:p>
+</w:ftr>
+</file>
+
+<file path=word/footer2.xml><?xml version="1.0" encoding="utf-8"?>
+<w:ftr xmlns:wpc="http://schemas.microsoft.com/office/word/2010/wordprocessingCanvas" xmlns:mc="http://schemas.openxmlformats.org/markup-compatibility/2006" xmlns:o="urn:schemas-microsoft-com:office:office" xmlns:r="http://schemas.openxmlformats.org/officeDocument/2006/relationships" xmlns:m="http://schemas.openxmlformats.org/officeDocument/2006/math" xmlns:v="urn:schemas-microsoft-com:vml" xmlns:wp14="http://schemas.microsoft.com/office/word/2010/wordprocessingDrawing" xmlns:wp="http://schemas.openxmlformats.org/drawingml/2006/wordprocessingDrawing" xmlns:w10="urn:schemas-microsoft-com:office:word" xmlns:w="http://schemas.openxmlformats.org/wordprocessingml/2006/main" xmlns:w14="http://schemas.microsoft.com/office/word/2010/wordml" xmlns:wpg="http://schemas.microsoft.com/office/word/2010/wordprocessingGroup" xmlns:wpi="http://schemas.microsoft.com/office/word/2010/wordprocessingInk" xmlns:wne="http://schemas.microsoft.com/office/word/2006/wordml" xmlns:wps="http://schemas.microsoft.com/office/word/2010/wordprocessingShape" mc:Ignorable="w14 wp14">
+  <w:p>
+    <w:pPr>
+      <w:pStyle w:val="Footer"/>
+    </w:pPr>
+  </w:p>
+</w:ftr>
+</file>
+
+<file path=word/footer3.xml><?xml version="1.0" encoding="utf-8"?>
+<w:ftr xmlns:wpc="http://schemas.microsoft.com/office/word/2010/wordprocessingCanvas" xmlns:mc="http://schemas.openxmlformats.org/markup-compatibility/2006" xmlns:o="urn:schemas-microsoft-com:office:office" xmlns:r="http://schemas.openxmlformats.org/officeDocument/2006/relationships" xmlns:m="http://schemas.openxmlformats.org/officeDocument/2006/math" xmlns:v="urn:schemas-microsoft-com:vml" xmlns:wp14="http://schemas.microsoft.com/office/word/2010/wordprocessingDrawing" xmlns:wp="http://schemas.openxmlformats.org/drawingml/2006/wordprocessingDrawing" xmlns:w10="urn:schemas-microsoft-com:office:word" xmlns:w="http://schemas.openxmlformats.org/wordprocessingml/2006/main" xmlns:w14="http://schemas.microsoft.com/office/word/2010/wordml" xmlns:wpg="http://schemas.microsoft.com/office/word/2010/wordprocessingGroup" xmlns:wpi="http://schemas.microsoft.com/office/word/2010/wordprocessingInk" xmlns:wne="http://schemas.microsoft.com/office/word/2006/wordml" xmlns:wps="http://schemas.microsoft.com/office/word/2010/wordprocessingShape" mc:Ignorable="w14 wp14">
+  <w:p>
+    <w:pPr>
+      <w:pStyle w:val="Footer"/>
+    </w:pPr>
+  </w:p>
+</w:ftr>
+</file>
+
+<file path=word/footer4.xml><?xml version="1.0" encoding="utf-8"?>
 <w:ftr xmlns:wpc="http://schemas.microsoft.com/office/word/2010/wordprocessingCanvas" xmlns:mc="http://schemas.openxmlformats.org/markup-compatibility/2006" xmlns:o="urn:schemas-microsoft-com:office:office" xmlns:r="http://schemas.openxmlformats.org/officeDocument/2006/relationships" xmlns:m="http://schemas.openxmlformats.org/officeDocument/2006/math" xmlns:v="urn:schemas-microsoft-com:vml" xmlns:wp14="http://schemas.microsoft.com/office/word/2010/wordprocessingDrawing" xmlns:wp="http://schemas.openxmlformats.org/drawingml/2006/wordprocessingDrawing" xmlns:w10="urn:schemas-microsoft-com:office:word" xmlns:w="http://schemas.openxmlformats.org/wordprocessingml/2006/main" xmlns:w14="http://schemas.microsoft.com/office/word/2010/wordml" xmlns:wpg="http://schemas.microsoft.com/office/word/2010/wordprocessingGroup" xmlns:wpi="http://schemas.microsoft.com/office/word/2010/wordprocessingInk" xmlns:wne="http://schemas.microsoft.com/office/word/2006/wordml" xmlns:wps="http://schemas.microsoft.com/office/word/2010/wordprocessingShape" mc:Ignorable="w14 wp14">
   <w:tbl>
     <w:tblPr>
@@ -3480,17 +6285,37 @@
           <w:r>
             <w:sym w:font="Symbol" w:char="F0D3"/>
           </w:r>
-          <w:fldSimple w:instr=" DOCPROPERTY &quot;Company&quot;  \* MERGEFORMAT ">
-            <w:r>
-              <w:t>&lt;</w:t>
-            </w:r>
-            <w:r>
-              <w:t>Oana Brudan</w:t>
-            </w:r>
-            <w:r>
-              <w:t>&gt;</w:t>
-            </w:r>
-          </w:fldSimple>
+          <w:r>
+            <w:fldChar w:fldCharType="begin"/>
+          </w:r>
+          <w:r>
+            <w:instrText xml:space="preserve"> DOCPROPERTY "Company"  \* MERGEFORMAT </w:instrText>
+          </w:r>
+          <w:r>
+            <w:fldChar w:fldCharType="separate"/>
+          </w:r>
+          <w:r>
+            <w:t>&lt;</w:t>
+          </w:r>
+          <w:proofErr w:type="spellStart"/>
+          <w:r>
+            <w:t>Oana</w:t>
+          </w:r>
+          <w:proofErr w:type="spellEnd"/>
+          <w:r>
+            <w:t xml:space="preserve"> </w:t>
+          </w:r>
+          <w:proofErr w:type="spellStart"/>
+          <w:r>
+            <w:t>Brudan</w:t>
+          </w:r>
+          <w:proofErr w:type="spellEnd"/>
+          <w:r>
+            <w:t>&gt;</w:t>
+          </w:r>
+          <w:r>
+            <w:fldChar w:fldCharType="end"/>
+          </w:r>
           <w:r>
             <w:t xml:space="preserve">, </w:t>
           </w:r>
@@ -3606,6 +6431,16 @@
 <w:hdr xmlns:wpc="http://schemas.microsoft.com/office/word/2010/wordprocessingCanvas" xmlns:mc="http://schemas.openxmlformats.org/markup-compatibility/2006" xmlns:o="urn:schemas-microsoft-com:office:office" xmlns:r="http://schemas.openxmlformats.org/officeDocument/2006/relationships" xmlns:m="http://schemas.openxmlformats.org/officeDocument/2006/math" xmlns:v="urn:schemas-microsoft-com:vml" xmlns:wp14="http://schemas.microsoft.com/office/word/2010/wordprocessingDrawing" xmlns:wp="http://schemas.openxmlformats.org/drawingml/2006/wordprocessingDrawing" xmlns:w10="urn:schemas-microsoft-com:office:word" xmlns:w="http://schemas.openxmlformats.org/wordprocessingml/2006/main" xmlns:w14="http://schemas.microsoft.com/office/word/2010/wordml" xmlns:wpg="http://schemas.microsoft.com/office/word/2010/wordprocessingGroup" xmlns:wpi="http://schemas.microsoft.com/office/word/2010/wordprocessingInk" xmlns:wne="http://schemas.microsoft.com/office/word/2006/wordml" xmlns:wps="http://schemas.microsoft.com/office/word/2010/wordprocessingShape" mc:Ignorable="w14 wp14">
   <w:p>
     <w:pPr>
+      <w:pStyle w:val="Header"/>
+    </w:pPr>
+  </w:p>
+</w:hdr>
+</file>
+
+<file path=word/header2.xml><?xml version="1.0" encoding="utf-8"?>
+<w:hdr xmlns:wpc="http://schemas.microsoft.com/office/word/2010/wordprocessingCanvas" xmlns:mc="http://schemas.openxmlformats.org/markup-compatibility/2006" xmlns:o="urn:schemas-microsoft-com:office:office" xmlns:r="http://schemas.openxmlformats.org/officeDocument/2006/relationships" xmlns:m="http://schemas.openxmlformats.org/officeDocument/2006/math" xmlns:v="urn:schemas-microsoft-com:vml" xmlns:wp14="http://schemas.microsoft.com/office/word/2010/wordprocessingDrawing" xmlns:wp="http://schemas.openxmlformats.org/drawingml/2006/wordprocessingDrawing" xmlns:w10="urn:schemas-microsoft-com:office:word" xmlns:w="http://schemas.openxmlformats.org/wordprocessingml/2006/main" xmlns:w14="http://schemas.microsoft.com/office/word/2010/wordml" xmlns:wpg="http://schemas.microsoft.com/office/word/2010/wordprocessingGroup" xmlns:wpi="http://schemas.microsoft.com/office/word/2010/wordprocessingInk" xmlns:wne="http://schemas.microsoft.com/office/word/2006/wordml" xmlns:wps="http://schemas.microsoft.com/office/word/2010/wordprocessingShape" mc:Ignorable="w14 wp14">
+  <w:p>
+    <w:pPr>
       <w:rPr>
         <w:sz w:val="24"/>
       </w:rPr>
@@ -3628,16 +6463,67 @@
       </w:pBdr>
       <w:jc w:val="right"/>
     </w:pPr>
-    <w:fldSimple w:instr=" DOCPROPERTY &quot;Company&quot;  \* MERGEFORMAT ">
-      <w:r>
-        <w:rPr>
-          <w:rFonts w:ascii="Arial" w:hAnsi="Arial"/>
-          <w:b/>
-          <w:sz w:val="36"/>
-        </w:rPr>
-        <w:t>&lt;Student Name&gt;</w:t>
-      </w:r>
-    </w:fldSimple>
+    <w:r>
+      <w:fldChar w:fldCharType="begin"/>
+    </w:r>
+    <w:r>
+      <w:instrText xml:space="preserve"> DOCPROPERTY "Company"  \* MERGEFORMAT </w:instrText>
+    </w:r>
+    <w:r>
+      <w:fldChar w:fldCharType="separate"/>
+    </w:r>
+    <w:r>
+      <w:rPr>
+        <w:rFonts w:ascii="Arial" w:hAnsi="Arial"/>
+        <w:b/>
+        <w:sz w:val="36"/>
+      </w:rPr>
+      <w:t>&lt;</w:t>
+    </w:r>
+    <w:proofErr w:type="spellStart"/>
+    <w:r>
+      <w:rPr>
+        <w:rFonts w:ascii="Arial" w:hAnsi="Arial"/>
+        <w:b/>
+        <w:sz w:val="36"/>
+      </w:rPr>
+      <w:t>Oana</w:t>
+    </w:r>
+    <w:proofErr w:type="spellEnd"/>
+    <w:r>
+      <w:rPr>
+        <w:rFonts w:ascii="Arial" w:hAnsi="Arial"/>
+        <w:b/>
+        <w:sz w:val="36"/>
+      </w:rPr>
+      <w:t xml:space="preserve"> </w:t>
+    </w:r>
+    <w:proofErr w:type="spellStart"/>
+    <w:r>
+      <w:rPr>
+        <w:rFonts w:ascii="Arial" w:hAnsi="Arial"/>
+        <w:b/>
+        <w:sz w:val="36"/>
+      </w:rPr>
+      <w:t>Brudan</w:t>
+    </w:r>
+    <w:proofErr w:type="spellEnd"/>
+    <w:r>
+      <w:rPr>
+        <w:rFonts w:ascii="Arial" w:hAnsi="Arial"/>
+        <w:b/>
+        <w:sz w:val="36"/>
+      </w:rPr>
+      <w:t>&gt;</w:t>
+    </w:r>
+    <w:r>
+      <w:rPr>
+        <w:rFonts w:ascii="Arial" w:hAnsi="Arial"/>
+        <w:b/>
+        <w:sz w:val="36"/>
+      </w:rPr>
+      <w:fldChar w:fldCharType="end"/>
+    </w:r>
   </w:p>
   <w:p>
     <w:pPr>
@@ -3651,16 +6537,41 @@
         <w:sz w:val="36"/>
       </w:rPr>
     </w:pPr>
-    <w:fldSimple w:instr=" DOCPROPERTY &quot;Company&quot;  \* MERGEFORMAT ">
-      <w:r>
-        <w:rPr>
-          <w:rFonts w:ascii="Arial" w:hAnsi="Arial"/>
-          <w:b/>
-          <w:sz w:val="36"/>
-        </w:rPr>
-        <w:t>&lt;Group Number&gt;</w:t>
-      </w:r>
-    </w:fldSimple>
+    <w:r>
+      <w:fldChar w:fldCharType="begin"/>
+    </w:r>
+    <w:r>
+      <w:instrText xml:space="preserve"> DOCPROPERTY "Company"  \* MERGEFORMAT </w:instrText>
+    </w:r>
+    <w:r>
+      <w:fldChar w:fldCharType="separate"/>
+    </w:r>
+    <w:r>
+      <w:rPr>
+        <w:rFonts w:ascii="Arial" w:hAnsi="Arial"/>
+        <w:b/>
+        <w:sz w:val="36"/>
+      </w:rPr>
+      <w:t>&lt;30234</w:t>
+    </w:r>
+    <w:bookmarkStart w:id="0" w:name="_GoBack"/>
+    <w:bookmarkEnd w:id="0"/>
+    <w:r>
+      <w:rPr>
+        <w:rFonts w:ascii="Arial" w:hAnsi="Arial"/>
+        <w:b/>
+        <w:sz w:val="36"/>
+      </w:rPr>
+      <w:t>&gt;</w:t>
+    </w:r>
+    <w:r>
+      <w:rPr>
+        <w:rFonts w:ascii="Arial" w:hAnsi="Arial"/>
+        <w:b/>
+        <w:sz w:val="36"/>
+      </w:rPr>
+      <w:fldChar w:fldCharType="end"/>
+    </w:r>
   </w:p>
   <w:p>
     <w:pPr>
@@ -3681,7 +6592,17 @@
 </w:hdr>
 </file>
 
-<file path=word/header2.xml><?xml version="1.0" encoding="utf-8"?>
+<file path=word/header3.xml><?xml version="1.0" encoding="utf-8"?>
+<w:hdr xmlns:wpc="http://schemas.microsoft.com/office/word/2010/wordprocessingCanvas" xmlns:mc="http://schemas.openxmlformats.org/markup-compatibility/2006" xmlns:o="urn:schemas-microsoft-com:office:office" xmlns:r="http://schemas.openxmlformats.org/officeDocument/2006/relationships" xmlns:m="http://schemas.openxmlformats.org/officeDocument/2006/math" xmlns:v="urn:schemas-microsoft-com:vml" xmlns:wp14="http://schemas.microsoft.com/office/word/2010/wordprocessingDrawing" xmlns:wp="http://schemas.openxmlformats.org/drawingml/2006/wordprocessingDrawing" xmlns:w10="urn:schemas-microsoft-com:office:word" xmlns:w="http://schemas.openxmlformats.org/wordprocessingml/2006/main" xmlns:w14="http://schemas.microsoft.com/office/word/2010/wordml" xmlns:wpg="http://schemas.microsoft.com/office/word/2010/wordprocessingGroup" xmlns:wpi="http://schemas.microsoft.com/office/word/2010/wordprocessingInk" xmlns:wne="http://schemas.microsoft.com/office/word/2006/wordml" xmlns:wps="http://schemas.microsoft.com/office/word/2010/wordprocessingShape" mc:Ignorable="w14 wp14">
+  <w:p>
+    <w:pPr>
+      <w:pStyle w:val="Header"/>
+    </w:pPr>
+  </w:p>
+</w:hdr>
+</file>
+
+<file path=word/header4.xml><?xml version="1.0" encoding="utf-8"?>
 <w:hdr xmlns:wpc="http://schemas.microsoft.com/office/word/2010/wordprocessingCanvas" xmlns:mc="http://schemas.openxmlformats.org/markup-compatibility/2006" xmlns:o="urn:schemas-microsoft-com:office:office" xmlns:r="http://schemas.openxmlformats.org/officeDocument/2006/relationships" xmlns:m="http://schemas.openxmlformats.org/officeDocument/2006/math" xmlns:v="urn:schemas-microsoft-com:vml" xmlns:wp14="http://schemas.microsoft.com/office/word/2010/wordprocessingDrawing" xmlns:wp="http://schemas.openxmlformats.org/drawingml/2006/wordprocessingDrawing" xmlns:w10="urn:schemas-microsoft-com:office:word" xmlns:w="http://schemas.openxmlformats.org/wordprocessingml/2006/main" xmlns:w14="http://schemas.microsoft.com/office/word/2010/wordml" xmlns:wpg="http://schemas.microsoft.com/office/word/2010/wordprocessingGroup" xmlns:wpi="http://schemas.microsoft.com/office/word/2010/wordprocessingInk" xmlns:wne="http://schemas.microsoft.com/office/word/2006/wordml" xmlns:wps="http://schemas.microsoft.com/office/word/2010/wordprocessingShape" mc:Ignorable="w14 wp14">
   <w:tbl>
     <w:tblPr>
@@ -3736,11 +6657,21 @@
           <w:tcW w:w="6379" w:type="dxa"/>
         </w:tcPr>
         <w:p>
-          <w:fldSimple w:instr=" TITLE  \* MERGEFORMAT ">
-            <w:r>
-              <w:t>Vision</w:t>
-            </w:r>
-          </w:fldSimple>
+          <w:r>
+            <w:fldChar w:fldCharType="begin"/>
+          </w:r>
+          <w:r>
+            <w:instrText xml:space="preserve"> TITLE  \* MERGEFORMAT </w:instrText>
+          </w:r>
+          <w:r>
+            <w:fldChar w:fldCharType="separate"/>
+          </w:r>
+          <w:r>
+            <w:t>Vision</w:t>
+          </w:r>
+          <w:r>
+            <w:fldChar w:fldCharType="end"/>
+          </w:r>
         </w:p>
       </w:tc>
       <w:tc>

</xml_diff>